<commit_message>
Moved screenshots and continued specs
</commit_message>
<xml_diff>
--- a/Avant-projet/[PI][IL] specifications.docx
+++ b/Avant-projet/[PI][IL] specifications.docx
@@ -11,8 +11,6 @@
           <w:lang w:val="fr-FR"/>
         </w:rPr>
       </w:pPr>
-      <w:bookmarkStart w:id="0" w:name="_GoBack"/>
-      <w:bookmarkEnd w:id="0"/>
       <w:r>
         <w:rPr>
           <w:noProof/>
@@ -57,12 +55,14 @@
         </w:rPr>
         <w:t xml:space="preserve">Projet </w:t>
       </w:r>
+      <w:proofErr w:type="spellStart"/>
       <w:r>
         <w:rPr>
           <w:rStyle w:val="TitreProjetCar"/>
         </w:rPr>
         <w:t>Galt</w:t>
       </w:r>
+      <w:proofErr w:type="spellEnd"/>
     </w:p>
     <w:p>
       <w:pPr>
@@ -143,7 +143,7 @@
         </w:r>
       </w:fldSimple>
       <w:r>
-        <w:t>.1</w:t>
+        <w:t>.2</w:t>
       </w:r>
     </w:p>
     <w:p>
@@ -172,7 +172,14 @@
           <w:sz w:val="28"/>
           <w:lang w:val="fr-FR"/>
         </w:rPr>
-        <w:t>13/10/2016</w:t>
+        <w:t>18</w:t>
+      </w:r>
+      <w:r>
+        <w:rPr>
+          <w:sz w:val="28"/>
+          <w:lang w:val="fr-FR"/>
+        </w:rPr>
+        <w:t>/10/2016</w:t>
       </w:r>
     </w:p>
     <w:p>
@@ -460,6 +467,13 @@
                 <w:lang w:val="fr-FR"/>
               </w:rPr>
             </w:pPr>
+            <w:r>
+              <w:rPr>
+                <w:rFonts w:ascii="Arial" w:hAnsi="Arial" w:cs="Arial"/>
+                <w:lang w:val="fr-FR"/>
+              </w:rPr>
+              <w:t>18/10/2016</w:t>
+            </w:r>
           </w:p>
         </w:tc>
         <w:tc>
@@ -481,6 +495,13 @@
                 <w:lang w:val="fr-FR"/>
               </w:rPr>
             </w:pPr>
+            <w:r>
+              <w:rPr>
+                <w:rFonts w:ascii="Arial" w:hAnsi="Arial" w:cs="Arial"/>
+                <w:lang w:val="fr-FR"/>
+              </w:rPr>
+              <w:t>0.2</w:t>
+            </w:r>
           </w:p>
         </w:tc>
         <w:tc>
@@ -502,6 +523,13 @@
                 <w:lang w:val="fr-FR"/>
               </w:rPr>
             </w:pPr>
+            <w:r>
+              <w:rPr>
+                <w:rFonts w:ascii="Arial" w:hAnsi="Arial" w:cs="Arial"/>
+                <w:lang w:val="fr-FR"/>
+              </w:rPr>
+              <w:t>Cas d’utilisation réalisés</w:t>
+            </w:r>
           </w:p>
         </w:tc>
         <w:tc>
@@ -523,6 +551,13 @@
                 <w:lang w:val="fr-FR"/>
               </w:rPr>
             </w:pPr>
+            <w:r>
+              <w:rPr>
+                <w:rFonts w:ascii="Arial" w:hAnsi="Arial" w:cs="Arial"/>
+                <w:lang w:val="fr-FR"/>
+              </w:rPr>
+              <w:t>AC</w:t>
+            </w:r>
           </w:p>
         </w:tc>
       </w:tr>
@@ -716,6 +751,7 @@
         <w:pStyle w:val="Titrehistorique"/>
       </w:pPr>
       <w:r>
+        <w:lastRenderedPageBreak/>
         <w:t>Sommaire</w:t>
       </w:r>
     </w:p>
@@ -784,6 +820,7 @@
       <w:r>
         <w:rPr>
           <w:noProof/>
+          <w:lang w:val="fr-FR"/>
         </w:rPr>
         <w:fldChar w:fldCharType="begin"/>
       </w:r>
@@ -797,11 +834,13 @@
       <w:r>
         <w:rPr>
           <w:noProof/>
-        </w:rPr>
-      </w:r>
-      <w:r>
-        <w:rPr>
-          <w:noProof/>
+          <w:lang w:val="fr-FR"/>
+        </w:rPr>
+      </w:r>
+      <w:r>
+        <w:rPr>
+          <w:noProof/>
+          <w:lang w:val="fr-FR"/>
         </w:rPr>
         <w:fldChar w:fldCharType="separate"/>
       </w:r>
@@ -815,6 +854,7 @@
       <w:r>
         <w:rPr>
           <w:noProof/>
+          <w:lang w:val="fr-FR"/>
         </w:rPr>
         <w:fldChar w:fldCharType="end"/>
       </w:r>
@@ -862,6 +902,7 @@
       <w:r>
         <w:rPr>
           <w:noProof/>
+          <w:lang w:val="fr-FR"/>
         </w:rPr>
         <w:fldChar w:fldCharType="begin"/>
       </w:r>
@@ -875,11 +916,13 @@
       <w:r>
         <w:rPr>
           <w:noProof/>
-        </w:rPr>
-      </w:r>
-      <w:r>
-        <w:rPr>
-          <w:noProof/>
+          <w:lang w:val="fr-FR"/>
+        </w:rPr>
+      </w:r>
+      <w:r>
+        <w:rPr>
+          <w:noProof/>
+          <w:lang w:val="fr-FR"/>
         </w:rPr>
         <w:fldChar w:fldCharType="separate"/>
       </w:r>
@@ -893,6 +936,7 @@
       <w:r>
         <w:rPr>
           <w:noProof/>
+          <w:lang w:val="fr-FR"/>
         </w:rPr>
         <w:fldChar w:fldCharType="end"/>
       </w:r>
@@ -940,6 +984,7 @@
       <w:r>
         <w:rPr>
           <w:noProof/>
+          <w:lang w:val="fr-FR"/>
         </w:rPr>
         <w:fldChar w:fldCharType="begin"/>
       </w:r>
@@ -953,11 +998,13 @@
       <w:r>
         <w:rPr>
           <w:noProof/>
-        </w:rPr>
-      </w:r>
-      <w:r>
-        <w:rPr>
-          <w:noProof/>
+          <w:lang w:val="fr-FR"/>
+        </w:rPr>
+      </w:r>
+      <w:r>
+        <w:rPr>
+          <w:noProof/>
+          <w:lang w:val="fr-FR"/>
         </w:rPr>
         <w:fldChar w:fldCharType="separate"/>
       </w:r>
@@ -971,6 +1018,7 @@
       <w:r>
         <w:rPr>
           <w:noProof/>
+          <w:lang w:val="fr-FR"/>
         </w:rPr>
         <w:fldChar w:fldCharType="end"/>
       </w:r>
@@ -1018,6 +1066,7 @@
       <w:r>
         <w:rPr>
           <w:noProof/>
+          <w:lang w:val="fr-FR"/>
         </w:rPr>
         <w:fldChar w:fldCharType="begin"/>
       </w:r>
@@ -1031,11 +1080,13 @@
       <w:r>
         <w:rPr>
           <w:noProof/>
-        </w:rPr>
-      </w:r>
-      <w:r>
-        <w:rPr>
-          <w:noProof/>
+          <w:lang w:val="fr-FR"/>
+        </w:rPr>
+      </w:r>
+      <w:r>
+        <w:rPr>
+          <w:noProof/>
+          <w:lang w:val="fr-FR"/>
         </w:rPr>
         <w:fldChar w:fldCharType="separate"/>
       </w:r>
@@ -1049,6 +1100,7 @@
       <w:r>
         <w:rPr>
           <w:noProof/>
+          <w:lang w:val="fr-FR"/>
         </w:rPr>
         <w:fldChar w:fldCharType="end"/>
       </w:r>
@@ -1096,6 +1148,7 @@
       <w:r>
         <w:rPr>
           <w:noProof/>
+          <w:lang w:val="fr-FR"/>
         </w:rPr>
         <w:fldChar w:fldCharType="begin"/>
       </w:r>
@@ -1109,11 +1162,13 @@
       <w:r>
         <w:rPr>
           <w:noProof/>
-        </w:rPr>
-      </w:r>
-      <w:r>
-        <w:rPr>
-          <w:noProof/>
+          <w:lang w:val="fr-FR"/>
+        </w:rPr>
+      </w:r>
+      <w:r>
+        <w:rPr>
+          <w:noProof/>
+          <w:lang w:val="fr-FR"/>
         </w:rPr>
         <w:fldChar w:fldCharType="separate"/>
       </w:r>
@@ -1127,6 +1182,7 @@
       <w:r>
         <w:rPr>
           <w:noProof/>
+          <w:lang w:val="fr-FR"/>
         </w:rPr>
         <w:fldChar w:fldCharType="end"/>
       </w:r>
@@ -1174,6 +1230,7 @@
       <w:r>
         <w:rPr>
           <w:noProof/>
+          <w:lang w:val="fr-FR"/>
         </w:rPr>
         <w:fldChar w:fldCharType="begin"/>
       </w:r>
@@ -1187,11 +1244,13 @@
       <w:r>
         <w:rPr>
           <w:noProof/>
-        </w:rPr>
-      </w:r>
-      <w:r>
-        <w:rPr>
-          <w:noProof/>
+          <w:lang w:val="fr-FR"/>
+        </w:rPr>
+      </w:r>
+      <w:r>
+        <w:rPr>
+          <w:noProof/>
+          <w:lang w:val="fr-FR"/>
         </w:rPr>
         <w:fldChar w:fldCharType="separate"/>
       </w:r>
@@ -1205,6 +1264,7 @@
       <w:r>
         <w:rPr>
           <w:noProof/>
+          <w:lang w:val="fr-FR"/>
         </w:rPr>
         <w:fldChar w:fldCharType="end"/>
       </w:r>
@@ -1256,6 +1316,7 @@
       <w:r>
         <w:rPr>
           <w:noProof/>
+          <w:lang w:val="fr-FR"/>
         </w:rPr>
         <w:fldChar w:fldCharType="begin"/>
       </w:r>
@@ -1269,11 +1330,13 @@
       <w:r>
         <w:rPr>
           <w:noProof/>
-        </w:rPr>
-      </w:r>
-      <w:r>
-        <w:rPr>
-          <w:noProof/>
+          <w:lang w:val="fr-FR"/>
+        </w:rPr>
+      </w:r>
+      <w:r>
+        <w:rPr>
+          <w:noProof/>
+          <w:lang w:val="fr-FR"/>
         </w:rPr>
         <w:fldChar w:fldCharType="separate"/>
       </w:r>
@@ -1287,6 +1350,7 @@
       <w:r>
         <w:rPr>
           <w:noProof/>
+          <w:lang w:val="fr-FR"/>
         </w:rPr>
         <w:fldChar w:fldCharType="end"/>
       </w:r>
@@ -1334,6 +1398,7 @@
       <w:r>
         <w:rPr>
           <w:noProof/>
+          <w:lang w:val="fr-FR"/>
         </w:rPr>
         <w:fldChar w:fldCharType="begin"/>
       </w:r>
@@ -1347,11 +1412,13 @@
       <w:r>
         <w:rPr>
           <w:noProof/>
-        </w:rPr>
-      </w:r>
-      <w:r>
-        <w:rPr>
-          <w:noProof/>
+          <w:lang w:val="fr-FR"/>
+        </w:rPr>
+      </w:r>
+      <w:r>
+        <w:rPr>
+          <w:noProof/>
+          <w:lang w:val="fr-FR"/>
         </w:rPr>
         <w:fldChar w:fldCharType="separate"/>
       </w:r>
@@ -1365,6 +1432,7 @@
       <w:r>
         <w:rPr>
           <w:noProof/>
+          <w:lang w:val="fr-FR"/>
         </w:rPr>
         <w:fldChar w:fldCharType="end"/>
       </w:r>
@@ -1412,6 +1480,7 @@
       <w:r>
         <w:rPr>
           <w:noProof/>
+          <w:lang w:val="fr-FR"/>
         </w:rPr>
         <w:fldChar w:fldCharType="begin"/>
       </w:r>
@@ -1425,11 +1494,13 @@
       <w:r>
         <w:rPr>
           <w:noProof/>
-        </w:rPr>
-      </w:r>
-      <w:r>
-        <w:rPr>
-          <w:noProof/>
+          <w:lang w:val="fr-FR"/>
+        </w:rPr>
+      </w:r>
+      <w:r>
+        <w:rPr>
+          <w:noProof/>
+          <w:lang w:val="fr-FR"/>
         </w:rPr>
         <w:fldChar w:fldCharType="separate"/>
       </w:r>
@@ -1443,6 +1514,7 @@
       <w:r>
         <w:rPr>
           <w:noProof/>
+          <w:lang w:val="fr-FR"/>
         </w:rPr>
         <w:fldChar w:fldCharType="end"/>
       </w:r>
@@ -1494,6 +1566,7 @@
       <w:r>
         <w:rPr>
           <w:noProof/>
+          <w:lang w:val="fr-FR"/>
         </w:rPr>
         <w:fldChar w:fldCharType="begin"/>
       </w:r>
@@ -1507,11 +1580,13 @@
       <w:r>
         <w:rPr>
           <w:noProof/>
-        </w:rPr>
-      </w:r>
-      <w:r>
-        <w:rPr>
-          <w:noProof/>
+          <w:lang w:val="fr-FR"/>
+        </w:rPr>
+      </w:r>
+      <w:r>
+        <w:rPr>
+          <w:noProof/>
+          <w:lang w:val="fr-FR"/>
         </w:rPr>
         <w:fldChar w:fldCharType="separate"/>
       </w:r>
@@ -1525,6 +1600,7 @@
       <w:r>
         <w:rPr>
           <w:noProof/>
+          <w:lang w:val="fr-FR"/>
         </w:rPr>
         <w:fldChar w:fldCharType="end"/>
       </w:r>
@@ -1572,6 +1648,7 @@
       <w:r>
         <w:rPr>
           <w:noProof/>
+          <w:lang w:val="fr-FR"/>
         </w:rPr>
         <w:fldChar w:fldCharType="begin"/>
       </w:r>
@@ -1585,11 +1662,13 @@
       <w:r>
         <w:rPr>
           <w:noProof/>
-        </w:rPr>
-      </w:r>
-      <w:r>
-        <w:rPr>
-          <w:noProof/>
+          <w:lang w:val="fr-FR"/>
+        </w:rPr>
+      </w:r>
+      <w:r>
+        <w:rPr>
+          <w:noProof/>
+          <w:lang w:val="fr-FR"/>
         </w:rPr>
         <w:fldChar w:fldCharType="separate"/>
       </w:r>
@@ -1603,6 +1682,7 @@
       <w:r>
         <w:rPr>
           <w:noProof/>
+          <w:lang w:val="fr-FR"/>
         </w:rPr>
         <w:fldChar w:fldCharType="end"/>
       </w:r>
@@ -1650,6 +1730,7 @@
       <w:r>
         <w:rPr>
           <w:noProof/>
+          <w:lang w:val="fr-FR"/>
         </w:rPr>
         <w:fldChar w:fldCharType="begin"/>
       </w:r>
@@ -1663,11 +1744,13 @@
       <w:r>
         <w:rPr>
           <w:noProof/>
-        </w:rPr>
-      </w:r>
-      <w:r>
-        <w:rPr>
-          <w:noProof/>
+          <w:lang w:val="fr-FR"/>
+        </w:rPr>
+      </w:r>
+      <w:r>
+        <w:rPr>
+          <w:noProof/>
+          <w:lang w:val="fr-FR"/>
         </w:rPr>
         <w:fldChar w:fldCharType="separate"/>
       </w:r>
@@ -1681,6 +1764,7 @@
       <w:r>
         <w:rPr>
           <w:noProof/>
+          <w:lang w:val="fr-FR"/>
         </w:rPr>
         <w:fldChar w:fldCharType="end"/>
       </w:r>
@@ -1732,6 +1816,7 @@
       <w:r>
         <w:rPr>
           <w:noProof/>
+          <w:lang w:val="fr-FR"/>
         </w:rPr>
         <w:fldChar w:fldCharType="begin"/>
       </w:r>
@@ -1745,11 +1830,13 @@
       <w:r>
         <w:rPr>
           <w:noProof/>
-        </w:rPr>
-      </w:r>
-      <w:r>
-        <w:rPr>
-          <w:noProof/>
+          <w:lang w:val="fr-FR"/>
+        </w:rPr>
+      </w:r>
+      <w:r>
+        <w:rPr>
+          <w:noProof/>
+          <w:lang w:val="fr-FR"/>
         </w:rPr>
         <w:fldChar w:fldCharType="separate"/>
       </w:r>
@@ -1763,6 +1850,7 @@
       <w:r>
         <w:rPr>
           <w:noProof/>
+          <w:lang w:val="fr-FR"/>
         </w:rPr>
         <w:fldChar w:fldCharType="end"/>
       </w:r>
@@ -1810,6 +1898,7 @@
       <w:r>
         <w:rPr>
           <w:noProof/>
+          <w:lang w:val="fr-FR"/>
         </w:rPr>
         <w:fldChar w:fldCharType="begin"/>
       </w:r>
@@ -1823,11 +1912,13 @@
       <w:r>
         <w:rPr>
           <w:noProof/>
-        </w:rPr>
-      </w:r>
-      <w:r>
-        <w:rPr>
-          <w:noProof/>
+          <w:lang w:val="fr-FR"/>
+        </w:rPr>
+      </w:r>
+      <w:r>
+        <w:rPr>
+          <w:noProof/>
+          <w:lang w:val="fr-FR"/>
         </w:rPr>
         <w:fldChar w:fldCharType="separate"/>
       </w:r>
@@ -1841,6 +1932,7 @@
       <w:r>
         <w:rPr>
           <w:noProof/>
+          <w:lang w:val="fr-FR"/>
         </w:rPr>
         <w:fldChar w:fldCharType="end"/>
       </w:r>
@@ -1888,6 +1980,7 @@
       <w:r>
         <w:rPr>
           <w:noProof/>
+          <w:lang w:val="fr-FR"/>
         </w:rPr>
         <w:fldChar w:fldCharType="begin"/>
       </w:r>
@@ -1901,11 +1994,13 @@
       <w:r>
         <w:rPr>
           <w:noProof/>
-        </w:rPr>
-      </w:r>
-      <w:r>
-        <w:rPr>
-          <w:noProof/>
+          <w:lang w:val="fr-FR"/>
+        </w:rPr>
+      </w:r>
+      <w:r>
+        <w:rPr>
+          <w:noProof/>
+          <w:lang w:val="fr-FR"/>
         </w:rPr>
         <w:fldChar w:fldCharType="separate"/>
       </w:r>
@@ -1919,6 +2014,7 @@
       <w:r>
         <w:rPr>
           <w:noProof/>
+          <w:lang w:val="fr-FR"/>
         </w:rPr>
         <w:fldChar w:fldCharType="end"/>
       </w:r>
@@ -1966,6 +2062,7 @@
       <w:r>
         <w:rPr>
           <w:noProof/>
+          <w:lang w:val="fr-FR"/>
         </w:rPr>
         <w:fldChar w:fldCharType="begin"/>
       </w:r>
@@ -1979,11 +2076,13 @@
       <w:r>
         <w:rPr>
           <w:noProof/>
-        </w:rPr>
-      </w:r>
-      <w:r>
-        <w:rPr>
-          <w:noProof/>
+          <w:lang w:val="fr-FR"/>
+        </w:rPr>
+      </w:r>
+      <w:r>
+        <w:rPr>
+          <w:noProof/>
+          <w:lang w:val="fr-FR"/>
         </w:rPr>
         <w:fldChar w:fldCharType="separate"/>
       </w:r>
@@ -1997,6 +2096,7 @@
       <w:r>
         <w:rPr>
           <w:noProof/>
+          <w:lang w:val="fr-FR"/>
         </w:rPr>
         <w:fldChar w:fldCharType="end"/>
       </w:r>
@@ -2044,6 +2144,7 @@
       <w:r>
         <w:rPr>
           <w:noProof/>
+          <w:lang w:val="fr-FR"/>
         </w:rPr>
         <w:fldChar w:fldCharType="begin"/>
       </w:r>
@@ -2057,11 +2158,13 @@
       <w:r>
         <w:rPr>
           <w:noProof/>
-        </w:rPr>
-      </w:r>
-      <w:r>
-        <w:rPr>
-          <w:noProof/>
+          <w:lang w:val="fr-FR"/>
+        </w:rPr>
+      </w:r>
+      <w:r>
+        <w:rPr>
+          <w:noProof/>
+          <w:lang w:val="fr-FR"/>
         </w:rPr>
         <w:fldChar w:fldCharType="separate"/>
       </w:r>
@@ -2075,6 +2178,7 @@
       <w:r>
         <w:rPr>
           <w:noProof/>
+          <w:lang w:val="fr-FR"/>
         </w:rPr>
         <w:fldChar w:fldCharType="end"/>
       </w:r>
@@ -2122,6 +2226,7 @@
       <w:r>
         <w:rPr>
           <w:noProof/>
+          <w:lang w:val="fr-FR"/>
         </w:rPr>
         <w:fldChar w:fldCharType="begin"/>
       </w:r>
@@ -2135,11 +2240,13 @@
       <w:r>
         <w:rPr>
           <w:noProof/>
-        </w:rPr>
-      </w:r>
-      <w:r>
-        <w:rPr>
-          <w:noProof/>
+          <w:lang w:val="fr-FR"/>
+        </w:rPr>
+      </w:r>
+      <w:r>
+        <w:rPr>
+          <w:noProof/>
+          <w:lang w:val="fr-FR"/>
         </w:rPr>
         <w:fldChar w:fldCharType="separate"/>
       </w:r>
@@ -2153,6 +2260,7 @@
       <w:r>
         <w:rPr>
           <w:noProof/>
+          <w:lang w:val="fr-FR"/>
         </w:rPr>
         <w:fldChar w:fldCharType="end"/>
       </w:r>
@@ -2200,6 +2308,7 @@
       <w:r>
         <w:rPr>
           <w:noProof/>
+          <w:lang w:val="fr-FR"/>
         </w:rPr>
         <w:fldChar w:fldCharType="begin"/>
       </w:r>
@@ -2213,11 +2322,13 @@
       <w:r>
         <w:rPr>
           <w:noProof/>
-        </w:rPr>
-      </w:r>
-      <w:r>
-        <w:rPr>
-          <w:noProof/>
+          <w:lang w:val="fr-FR"/>
+        </w:rPr>
+      </w:r>
+      <w:r>
+        <w:rPr>
+          <w:noProof/>
+          <w:lang w:val="fr-FR"/>
         </w:rPr>
         <w:fldChar w:fldCharType="separate"/>
       </w:r>
@@ -2231,6 +2342,7 @@
       <w:r>
         <w:rPr>
           <w:noProof/>
+          <w:lang w:val="fr-FR"/>
         </w:rPr>
         <w:fldChar w:fldCharType="end"/>
       </w:r>
@@ -2263,68 +2375,117 @@
     <w:p>
       <w:pPr>
         <w:pStyle w:val="Commentaires"/>
-      </w:pPr>
-      <w:r>
+        <w:rPr>
+          <w:lang w:val="fr-FR"/>
+        </w:rPr>
+      </w:pPr>
+      <w:r>
+        <w:rPr>
+          <w:lang w:val="fr-FR"/>
+        </w:rPr>
+        <w:lastRenderedPageBreak/>
         <w:t xml:space="preserve">Les spécifications </w:t>
       </w:r>
       <w:r>
+        <w:rPr>
+          <w:lang w:val="fr-FR"/>
+        </w:rPr>
         <w:t>sont</w:t>
       </w:r>
       <w:r>
+        <w:rPr>
+          <w:lang w:val="fr-FR"/>
+        </w:rPr>
         <w:t xml:space="preserve"> à la base de l’accord entre le client et </w:t>
       </w:r>
       <w:r>
+        <w:rPr>
+          <w:lang w:val="fr-FR"/>
+        </w:rPr>
         <w:t>l’équipe réalisatrice sur ce que le système devra faire et ce qu’il ne devra pas faire.</w:t>
       </w:r>
     </w:p>
     <w:p>
       <w:pPr>
         <w:pStyle w:val="Commentaires"/>
-      </w:pPr>
-      <w:r>
+        <w:rPr>
+          <w:lang w:val="fr-FR"/>
+        </w:rPr>
+      </w:pPr>
+      <w:r>
+        <w:rPr>
+          <w:lang w:val="fr-FR"/>
+        </w:rPr>
         <w:t>C</w:t>
       </w:r>
       <w:r>
+        <w:rPr>
+          <w:lang w:val="fr-FR"/>
+        </w:rPr>
         <w:t>e document est adapté à une description des fonctionnalités s</w:t>
       </w:r>
       <w:r>
+        <w:rPr>
+          <w:lang w:val="fr-FR"/>
+        </w:rPr>
         <w:t>ous for</w:t>
       </w:r>
       <w:r>
+        <w:rPr>
+          <w:lang w:val="fr-FR"/>
+        </w:rPr>
         <w:t>m</w:t>
       </w:r>
       <w:r>
+        <w:rPr>
+          <w:lang w:val="fr-FR"/>
+        </w:rPr>
         <w:t>e d</w:t>
       </w:r>
       <w:r>
+        <w:rPr>
+          <w:lang w:val="fr-FR"/>
+        </w:rPr>
         <w:t>e</w:t>
       </w:r>
       <w:r>
+        <w:rPr>
+          <w:lang w:val="fr-FR"/>
+        </w:rPr>
         <w:t xml:space="preserve"> c</w:t>
       </w:r>
       <w:r>
+        <w:rPr>
+          <w:lang w:val="fr-FR"/>
+        </w:rPr>
         <w:t>as d’utilisation.</w:t>
       </w:r>
     </w:p>
     <w:p>
       <w:pPr>
         <w:pStyle w:val="Commentaires"/>
-      </w:pPr>
-      <w:r>
-        <w:t>Critères d’évaluations lors de l’avant-projet</w:t>
-      </w:r>
-      <w:r>
-        <w:t xml:space="preserve"> ou avant chaque début d’itération (*)</w:t>
-      </w:r>
-      <w:r>
-        <w:t> :</w:t>
+        <w:rPr>
+          <w:lang w:val="fr-FR"/>
+        </w:rPr>
+      </w:pPr>
+      <w:r>
+        <w:rPr>
+          <w:lang w:val="fr-FR"/>
+        </w:rPr>
+        <w:t>Critères d’évaluations lors de l’avant-projet ou avant chaque début d’itération (*) :</w:t>
       </w:r>
     </w:p>
     <w:p>
       <w:pPr>
         <w:pStyle w:val="Commentaires"/>
-      </w:pPr>
-      <w:r>
+        <w:rPr>
+          <w:lang w:val="fr-FR"/>
+        </w:rPr>
+      </w:pPr>
+      <w:r>
+        <w:rPr>
+          <w:lang w:val="fr-FR"/>
+        </w:rPr>
         <w:t>Spécifications fonctionnelles :</w:t>
       </w:r>
     </w:p>
@@ -2335,8 +2496,14 @@
           <w:ilvl w:val="0"/>
           <w:numId w:val="18"/>
         </w:numPr>
-      </w:pPr>
-      <w:r>
+        <w:rPr>
+          <w:lang w:val="fr-FR"/>
+        </w:rPr>
+      </w:pPr>
+      <w:r>
+        <w:rPr>
+          <w:lang w:val="fr-FR"/>
+        </w:rPr>
         <w:t>Les acteurs (visiteur, administrateur, …) sont identifiés</w:t>
       </w:r>
     </w:p>
@@ -2347,8 +2514,14 @@
           <w:ilvl w:val="0"/>
           <w:numId w:val="18"/>
         </w:numPr>
-      </w:pPr>
-      <w:r>
+        <w:rPr>
+          <w:lang w:val="fr-FR"/>
+        </w:rPr>
+      </w:pPr>
+      <w:r>
+        <w:rPr>
+          <w:lang w:val="fr-FR"/>
+        </w:rPr>
         <w:t>Les cas d’utilisations sont listés</w:t>
       </w:r>
     </w:p>
@@ -2359,11 +2532,20 @@
           <w:ilvl w:val="0"/>
           <w:numId w:val="18"/>
         </w:numPr>
-      </w:pPr>
-      <w:r>
+        <w:rPr>
+          <w:lang w:val="fr-FR"/>
+        </w:rPr>
+      </w:pPr>
+      <w:r>
+        <w:rPr>
+          <w:lang w:val="fr-FR"/>
+        </w:rPr>
         <w:t>Les cas d’utilisations ont été détaillés  + maquette (**</w:t>
       </w:r>
       <w:r>
+        <w:rPr>
+          <w:lang w:val="fr-FR"/>
+        </w:rPr>
         <w:t>)</w:t>
       </w:r>
     </w:p>
@@ -2374,19 +2556,34 @@
           <w:ilvl w:val="0"/>
           <w:numId w:val="18"/>
         </w:numPr>
-      </w:pPr>
-      <w:r>
+        <w:rPr>
+          <w:lang w:val="fr-FR"/>
+        </w:rPr>
+      </w:pPr>
+      <w:r>
+        <w:rPr>
+          <w:lang w:val="fr-FR"/>
+        </w:rPr>
         <w:t>La carte de navigation du logiciel est présente (*</w:t>
       </w:r>
       <w:r>
+        <w:rPr>
+          <w:lang w:val="fr-FR"/>
+        </w:rPr>
         <w:t>)</w:t>
       </w:r>
     </w:p>
     <w:p>
       <w:pPr>
         <w:pStyle w:val="Commentaires"/>
-      </w:pPr>
-      <w:r>
+        <w:rPr>
+          <w:lang w:val="fr-FR"/>
+        </w:rPr>
+      </w:pPr>
+      <w:r>
+        <w:rPr>
+          <w:lang w:val="fr-FR"/>
+        </w:rPr>
         <w:t>Spécifications non-fonctionnelles</w:t>
       </w:r>
     </w:p>
@@ -2397,8 +2594,14 @@
           <w:ilvl w:val="0"/>
           <w:numId w:val="18"/>
         </w:numPr>
-      </w:pPr>
-      <w:r>
+        <w:rPr>
+          <w:lang w:val="fr-FR"/>
+        </w:rPr>
+      </w:pPr>
+      <w:r>
+        <w:rPr>
+          <w:lang w:val="fr-FR"/>
+        </w:rPr>
         <w:t>Les contraintes de conception et d’implémentation ont été listées</w:t>
       </w:r>
     </w:p>
@@ -2409,23 +2612,29 @@
           <w:ilvl w:val="0"/>
           <w:numId w:val="18"/>
         </w:numPr>
-      </w:pPr>
-      <w:r>
+        <w:rPr>
+          <w:lang w:val="fr-FR"/>
+        </w:rPr>
+      </w:pPr>
+      <w:r>
+        <w:rPr>
+          <w:lang w:val="fr-FR"/>
+        </w:rPr>
         <w:t>Les attributs de qualité ont été listés</w:t>
       </w:r>
     </w:p>
     <w:p>
       <w:pPr>
         <w:pStyle w:val="Commentaires"/>
-      </w:pPr>
-      <w:r>
-        <w:t>(*) D</w:t>
-      </w:r>
-      <w:r>
-        <w:t>ans le cas d’un processus itératif, les spécifications détaillées</w:t>
-      </w:r>
-      <w:r>
-        <w:t xml:space="preserve"> (paragraphe 3) peuvent concerner l’itération courante ou plusieurs itérations</w:t>
+        <w:rPr>
+          <w:lang w:val="fr-FR"/>
+        </w:rPr>
+      </w:pPr>
+      <w:r>
+        <w:rPr>
+          <w:lang w:val="fr-FR"/>
+        </w:rPr>
+        <w:t>(*) Dans le cas d’un processus itératif, les spécifications détaillées (paragraphe 3) peuvent concerner l’itération courante ou plusieurs itérations</w:t>
       </w:r>
     </w:p>
     <w:p>
@@ -2465,20 +2674,143 @@
           <w:lang w:val="fr-FR"/>
         </w:rPr>
       </w:pPr>
-      <w:bookmarkStart w:id="1" w:name="_Toc254870962"/>
+      <w:bookmarkStart w:id="0" w:name="_Toc254870962"/>
       <w:r>
         <w:rPr>
           <w:lang w:val="fr-FR"/>
         </w:rPr>
         <w:t>Introduction</w:t>
       </w:r>
+      <w:bookmarkEnd w:id="0"/>
+      <w:r>
+        <w:rPr>
+          <w:lang w:val="fr-FR"/>
+        </w:rPr>
+        <w:t xml:space="preserve"> </w:t>
+      </w:r>
+    </w:p>
+    <w:p>
+      <w:pPr>
+        <w:pStyle w:val="Titre2"/>
+        <w:rPr>
+          <w:lang w:val="fr-FR"/>
+        </w:rPr>
+      </w:pPr>
+      <w:bookmarkStart w:id="1" w:name="_Toc254870963"/>
+      <w:r>
+        <w:rPr>
+          <w:lang w:val="fr-FR"/>
+        </w:rPr>
+        <w:t>Contexte</w:t>
+      </w:r>
+      <w:r>
+        <w:rPr>
+          <w:lang w:val="fr-FR"/>
+        </w:rPr>
+        <w:t xml:space="preserve"> initial</w:t>
+      </w:r>
+      <w:r>
+        <w:rPr>
+          <w:lang w:val="fr-FR"/>
+        </w:rPr>
+        <w:t>, historique et vision</w:t>
+      </w:r>
       <w:bookmarkEnd w:id="1"/>
-      <w:r>
-        <w:rPr>
-          <w:lang w:val="fr-FR"/>
-        </w:rPr>
+    </w:p>
+    <w:p>
+      <w:pPr>
+        <w:rPr>
+          <w:lang w:val="fr-FR"/>
+        </w:rPr>
+      </w:pPr>
+      <w:r>
+        <w:rPr>
+          <w:lang w:val="fr-FR"/>
+        </w:rPr>
+        <w:t>Lors du stage de Thibaud, une responsabilité dans un projet lui a été attribué</w:t>
+      </w:r>
+      <w:r>
+        <w:rPr>
+          <w:lang w:val="fr-FR"/>
+        </w:rPr>
+        <w:t>e</w:t>
+      </w:r>
+      <w:r>
+        <w:rPr>
+          <w:lang w:val="fr-FR"/>
+        </w:rPr>
+        <w:t>. Le projet avait un réel intérêt mais malheureusement avait un développement assez lent et n’a toujours pas abouti. La motivation étant de recommencer le projet avec une équipe complète et de le réalis</w:t>
+      </w:r>
+      <w:r>
+        <w:rPr>
+          <w:lang w:val="fr-FR"/>
+        </w:rPr>
+        <w:t>er</w:t>
+      </w:r>
+      <w:r>
+        <w:rPr>
+          <w:lang w:val="fr-FR"/>
+        </w:rPr>
+        <w:t xml:space="preserve"> en repartant de zéro avec des technologies mieux adaptées.</w:t>
+      </w:r>
+    </w:p>
+    <w:p>
+      <w:pPr>
+        <w:pStyle w:val="Titre2"/>
+        <w:rPr>
+          <w:lang w:val="fr-FR"/>
+        </w:rPr>
+      </w:pPr>
+      <w:bookmarkStart w:id="2" w:name="_Toc254870964"/>
+      <w:r>
+        <w:rPr>
+          <w:lang w:val="fr-FR"/>
+        </w:rPr>
+        <w:t>Mission</w:t>
+      </w:r>
+      <w:bookmarkEnd w:id="2"/>
+    </w:p>
+    <w:p>
+      <w:proofErr w:type="spellStart"/>
+      <w:r>
+        <w:t>Création</w:t>
+      </w:r>
+      <w:proofErr w:type="spellEnd"/>
+      <w:r>
+        <w:t xml:space="preserve"> d’un site web </w:t>
+      </w:r>
+      <w:proofErr w:type="spellStart"/>
+      <w:r>
+        <w:t>permettant</w:t>
+      </w:r>
+      <w:proofErr w:type="spellEnd"/>
+      <w:r>
         <w:t xml:space="preserve"> </w:t>
       </w:r>
+      <w:proofErr w:type="spellStart"/>
+      <w:r>
+        <w:t>d’afficher</w:t>
+      </w:r>
+      <w:proofErr w:type="spellEnd"/>
+      <w:r>
+        <w:t xml:space="preserve"> le </w:t>
+      </w:r>
+      <w:proofErr w:type="spellStart"/>
+      <w:r>
+        <w:t>graphe</w:t>
+      </w:r>
+      <w:proofErr w:type="spellEnd"/>
+      <w:r>
+        <w:t xml:space="preserve"> des </w:t>
+      </w:r>
+      <w:proofErr w:type="spellStart"/>
+      <w:r>
+        <w:t>dépendances</w:t>
+      </w:r>
+      <w:proofErr w:type="spellEnd"/>
+      <w:r>
+        <w:t xml:space="preserve"> d’un package.</w:t>
+      </w:r>
     </w:p>
     <w:p>
       <w:pPr>
@@ -2487,33 +2819,553 @@
           <w:lang w:val="fr-FR"/>
         </w:rPr>
       </w:pPr>
-      <w:bookmarkStart w:id="2" w:name="_Toc254870963"/>
-      <w:r>
-        <w:rPr>
-          <w:lang w:val="fr-FR"/>
-        </w:rPr>
-        <w:t>Contexte</w:t>
-      </w:r>
-      <w:r>
-        <w:rPr>
-          <w:lang w:val="fr-FR"/>
-        </w:rPr>
-        <w:t xml:space="preserve"> initial</w:t>
-      </w:r>
-      <w:r>
-        <w:rPr>
-          <w:lang w:val="fr-FR"/>
-        </w:rPr>
-        <w:t>, historique et vision</w:t>
-      </w:r>
-      <w:bookmarkEnd w:id="2"/>
+      <w:bookmarkStart w:id="3" w:name="_Toc254870965"/>
+      <w:r>
+        <w:rPr>
+          <w:lang w:val="fr-FR"/>
+        </w:rPr>
+        <w:t>Objectifs</w:t>
+      </w:r>
+      <w:bookmarkEnd w:id="3"/>
+    </w:p>
+    <w:p>
+      <w:r>
+        <w:t xml:space="preserve">1. Elaboration </w:t>
+      </w:r>
+      <w:proofErr w:type="spellStart"/>
+      <w:r>
+        <w:t>d’une</w:t>
+      </w:r>
+      <w:proofErr w:type="spellEnd"/>
+      <w:r>
+        <w:t xml:space="preserve"> </w:t>
+      </w:r>
+      <w:proofErr w:type="spellStart"/>
+      <w:r>
+        <w:t>intégration</w:t>
+      </w:r>
+      <w:proofErr w:type="spellEnd"/>
+      <w:r>
+        <w:t xml:space="preserve"> continue à </w:t>
+      </w:r>
+      <w:proofErr w:type="spellStart"/>
+      <w:r>
+        <w:t>l’aide</w:t>
+      </w:r>
+      <w:proofErr w:type="spellEnd"/>
+      <w:r>
+        <w:t xml:space="preserve"> </w:t>
+      </w:r>
+      <w:proofErr w:type="spellStart"/>
+      <w:r>
+        <w:t>d’une</w:t>
+      </w:r>
+      <w:proofErr w:type="spellEnd"/>
+      <w:r>
+        <w:t xml:space="preserve"> </w:t>
+      </w:r>
+      <w:proofErr w:type="spellStart"/>
+      <w:r>
+        <w:t>chaine</w:t>
+      </w:r>
+      <w:proofErr w:type="spellEnd"/>
+      <w:r>
+        <w:t xml:space="preserve"> de build </w:t>
+      </w:r>
+      <w:proofErr w:type="spellStart"/>
+      <w:r>
+        <w:t>dès</w:t>
+      </w:r>
+      <w:proofErr w:type="spellEnd"/>
+      <w:r>
+        <w:t xml:space="preserve"> le commencement </w:t>
+      </w:r>
+      <w:proofErr w:type="spellStart"/>
+      <w:r>
+        <w:t>l’itération</w:t>
+      </w:r>
+      <w:proofErr w:type="spellEnd"/>
+      <w:r>
+        <w:t xml:space="preserve"> 1.</w:t>
+      </w:r>
+    </w:p>
+    <w:p>
+      <w:r>
+        <w:t xml:space="preserve">2. </w:t>
+      </w:r>
+      <w:proofErr w:type="spellStart"/>
+      <w:r>
+        <w:t>Création</w:t>
+      </w:r>
+      <w:proofErr w:type="spellEnd"/>
+      <w:r>
+        <w:t xml:space="preserve"> d’un </w:t>
+      </w:r>
+      <w:proofErr w:type="spellStart"/>
+      <w:r>
+        <w:t>serveur</w:t>
+      </w:r>
+      <w:proofErr w:type="spellEnd"/>
+      <w:r>
+        <w:t xml:space="preserve"> web .NET </w:t>
+      </w:r>
+      <w:proofErr w:type="spellStart"/>
+      <w:r>
+        <w:t>en</w:t>
+      </w:r>
+      <w:proofErr w:type="spellEnd"/>
+      <w:r>
+        <w:t xml:space="preserve"> </w:t>
+      </w:r>
+      <w:proofErr w:type="spellStart"/>
+      <w:r>
+        <w:t>modèle</w:t>
+      </w:r>
+      <w:proofErr w:type="spellEnd"/>
+      <w:r>
+        <w:t xml:space="preserve"> MVC </w:t>
+      </w:r>
+      <w:proofErr w:type="spellStart"/>
+      <w:r>
+        <w:t>gérant</w:t>
+      </w:r>
+      <w:proofErr w:type="spellEnd"/>
+      <w:r>
+        <w:t xml:space="preserve"> le client </w:t>
+      </w:r>
+      <w:proofErr w:type="gramStart"/>
+      <w:r>
+        <w:t>et</w:t>
+      </w:r>
+      <w:proofErr w:type="gramEnd"/>
+      <w:r>
+        <w:t xml:space="preserve"> la base de </w:t>
+      </w:r>
+      <w:proofErr w:type="spellStart"/>
+      <w:r>
+        <w:t>données</w:t>
+      </w:r>
+      <w:proofErr w:type="spellEnd"/>
+      <w:r>
+        <w:t xml:space="preserve"> </w:t>
+      </w:r>
+      <w:proofErr w:type="spellStart"/>
+      <w:r>
+        <w:t>d’ici</w:t>
+      </w:r>
+      <w:proofErr w:type="spellEnd"/>
+      <w:r>
+        <w:t xml:space="preserve"> la fin de </w:t>
+      </w:r>
+      <w:proofErr w:type="spellStart"/>
+      <w:r>
+        <w:t>l’itération</w:t>
+      </w:r>
+      <w:proofErr w:type="spellEnd"/>
+      <w:r>
+        <w:t xml:space="preserve"> 1.</w:t>
+      </w:r>
+    </w:p>
+    <w:p>
+      <w:r>
+        <w:t xml:space="preserve">3. </w:t>
+      </w:r>
+      <w:proofErr w:type="spellStart"/>
+      <w:r>
+        <w:t>Création</w:t>
+      </w:r>
+      <w:proofErr w:type="spellEnd"/>
+      <w:r>
+        <w:t xml:space="preserve"> </w:t>
+      </w:r>
+      <w:proofErr w:type="spellStart"/>
+      <w:r>
+        <w:t>d’une</w:t>
+      </w:r>
+      <w:proofErr w:type="spellEnd"/>
+      <w:r>
+        <w:t xml:space="preserve"> base de </w:t>
+      </w:r>
+      <w:proofErr w:type="spellStart"/>
+      <w:r>
+        <w:t>données</w:t>
+      </w:r>
+      <w:proofErr w:type="spellEnd"/>
+      <w:r>
+        <w:t xml:space="preserve"> azure </w:t>
+      </w:r>
+      <w:proofErr w:type="spellStart"/>
+      <w:r>
+        <w:t>permettant</w:t>
+      </w:r>
+      <w:proofErr w:type="spellEnd"/>
+      <w:r>
+        <w:t xml:space="preserve"> </w:t>
+      </w:r>
+      <w:proofErr w:type="spellStart"/>
+      <w:r>
+        <w:t>d’archiver</w:t>
+      </w:r>
+      <w:proofErr w:type="spellEnd"/>
+      <w:r>
+        <w:t xml:space="preserve"> les </w:t>
+      </w:r>
+      <w:proofErr w:type="spellStart"/>
+      <w:r>
+        <w:t>dépendances</w:t>
+      </w:r>
+      <w:proofErr w:type="spellEnd"/>
+      <w:r>
+        <w:t xml:space="preserve"> d’un package </w:t>
+      </w:r>
+      <w:proofErr w:type="gramStart"/>
+      <w:r>
+        <w:t>et</w:t>
+      </w:r>
+      <w:proofErr w:type="gramEnd"/>
+      <w:r>
+        <w:t xml:space="preserve"> </w:t>
+      </w:r>
+      <w:proofErr w:type="spellStart"/>
+      <w:r>
+        <w:t>l’administrer</w:t>
+      </w:r>
+      <w:proofErr w:type="spellEnd"/>
+      <w:r>
+        <w:t xml:space="preserve"> tout au long du </w:t>
+      </w:r>
+      <w:proofErr w:type="spellStart"/>
+      <w:r>
+        <w:t>projet</w:t>
+      </w:r>
+      <w:proofErr w:type="spellEnd"/>
+      <w:r>
+        <w:t>.</w:t>
+      </w:r>
+    </w:p>
+    <w:p>
+      <w:r>
+        <w:t xml:space="preserve">4. </w:t>
+      </w:r>
+      <w:proofErr w:type="spellStart"/>
+      <w:r>
+        <w:t>Création</w:t>
+      </w:r>
+      <w:proofErr w:type="spellEnd"/>
+      <w:r>
+        <w:t xml:space="preserve"> d’un client web avec le Framework JavaScript </w:t>
+      </w:r>
+      <w:proofErr w:type="spellStart"/>
+      <w:r>
+        <w:t>Vuejs</w:t>
+      </w:r>
+      <w:proofErr w:type="spellEnd"/>
+      <w:r>
+        <w:t xml:space="preserve"> </w:t>
+      </w:r>
+      <w:proofErr w:type="spellStart"/>
+      <w:r>
+        <w:t>d’ici</w:t>
+      </w:r>
+      <w:proofErr w:type="spellEnd"/>
+      <w:r>
+        <w:t xml:space="preserve"> la fin de </w:t>
+      </w:r>
+      <w:proofErr w:type="spellStart"/>
+      <w:r>
+        <w:t>l’itération</w:t>
+      </w:r>
+      <w:proofErr w:type="spellEnd"/>
+      <w:r>
+        <w:t xml:space="preserve"> 2.</w:t>
+      </w:r>
+    </w:p>
+    <w:p>
+      <w:r>
+        <w:t xml:space="preserve">5. </w:t>
+      </w:r>
+      <w:proofErr w:type="spellStart"/>
+      <w:r>
+        <w:t>Afficher</w:t>
+      </w:r>
+      <w:proofErr w:type="spellEnd"/>
+      <w:r>
+        <w:t xml:space="preserve"> les </w:t>
+      </w:r>
+      <w:proofErr w:type="spellStart"/>
+      <w:r>
+        <w:t>graphes</w:t>
+      </w:r>
+      <w:proofErr w:type="spellEnd"/>
+      <w:r>
+        <w:t xml:space="preserve"> des </w:t>
+      </w:r>
+      <w:proofErr w:type="spellStart"/>
+      <w:r>
+        <w:t>dépendances</w:t>
+      </w:r>
+      <w:proofErr w:type="spellEnd"/>
+      <w:r>
+        <w:t xml:space="preserve"> à </w:t>
+      </w:r>
+      <w:proofErr w:type="spellStart"/>
+      <w:r>
+        <w:t>l’aide</w:t>
+      </w:r>
+      <w:proofErr w:type="spellEnd"/>
+      <w:r>
+        <w:t xml:space="preserve"> de la </w:t>
+      </w:r>
+      <w:proofErr w:type="spellStart"/>
+      <w:r>
+        <w:t>technologie</w:t>
+      </w:r>
+      <w:proofErr w:type="spellEnd"/>
+      <w:r>
+        <w:t xml:space="preserve"> web D3js </w:t>
+      </w:r>
+      <w:proofErr w:type="spellStart"/>
+      <w:r>
+        <w:t>d’ici</w:t>
+      </w:r>
+      <w:proofErr w:type="spellEnd"/>
+      <w:r>
+        <w:t xml:space="preserve"> la fin de </w:t>
+      </w:r>
+      <w:proofErr w:type="spellStart"/>
+      <w:r>
+        <w:t>l’itération</w:t>
+      </w:r>
+      <w:proofErr w:type="spellEnd"/>
+      <w:r>
+        <w:t xml:space="preserve"> 3.</w:t>
+      </w:r>
+    </w:p>
+    <w:p>
+      <w:pPr>
+        <w:pStyle w:val="Titre2"/>
+        <w:rPr>
+          <w:lang w:val="fr-FR"/>
+        </w:rPr>
+      </w:pPr>
+      <w:bookmarkStart w:id="4" w:name="_Toc254870966"/>
+      <w:r>
+        <w:rPr>
+          <w:lang w:val="fr-FR"/>
+        </w:rPr>
+        <w:lastRenderedPageBreak/>
+        <w:t>Glossaire</w:t>
+      </w:r>
+      <w:bookmarkEnd w:id="4"/>
     </w:p>
     <w:p>
       <w:pPr>
         <w:pStyle w:val="Commentaires"/>
-      </w:pPr>
-      <w:r>
-        <w:t>cf. Etude d’opportunité</w:t>
+        <w:rPr>
+          <w:lang w:val="fr-FR"/>
+        </w:rPr>
+      </w:pPr>
+      <w:r>
+        <w:rPr>
+          <w:lang w:val="fr-FR"/>
+        </w:rPr>
+        <w:t>Définir les termes propres au domaine de l'application, les sigles et les abréviations, les termes techniques nécessaires à une bonne compréhension et interprétation du document</w:t>
+      </w:r>
+    </w:p>
+    <w:p>
+      <w:pPr>
+        <w:pStyle w:val="Titre3"/>
+      </w:pPr>
+      <w:r>
+        <w:t>Termes du domaine</w:t>
+      </w:r>
+    </w:p>
+    <w:p>
+      <w:pPr>
+        <w:rPr>
+          <w:lang w:val="fr-FR"/>
+        </w:rPr>
+      </w:pPr>
+      <w:r>
+        <w:rPr>
+          <w:lang w:val="fr-FR"/>
+        </w:rPr>
+        <w:t>Dépenda</w:t>
+      </w:r>
+      <w:r>
+        <w:rPr>
+          <w:lang w:val="fr-FR"/>
+        </w:rPr>
+        <w:t>nce</w:t>
+      </w:r>
+      <w:r>
+        <w:rPr>
+          <w:lang w:val="fr-FR"/>
+        </w:rPr>
+        <w:t xml:space="preserve"> : Intégration d’un package </w:t>
+      </w:r>
+      <w:r>
+        <w:rPr>
+          <w:i/>
+          <w:lang w:val="fr-FR"/>
+        </w:rPr>
+        <w:t>x</w:t>
+      </w:r>
+      <w:r>
+        <w:rPr>
+          <w:lang w:val="fr-FR"/>
+        </w:rPr>
+        <w:t xml:space="preserve"> au sein d’un autre package </w:t>
+      </w:r>
+      <w:r>
+        <w:rPr>
+          <w:i/>
+          <w:lang w:val="fr-FR"/>
+        </w:rPr>
+        <w:t>y</w:t>
+      </w:r>
+      <w:r>
+        <w:rPr>
+          <w:lang w:val="fr-FR"/>
+        </w:rPr>
+        <w:t xml:space="preserve">. On dit que le package </w:t>
+      </w:r>
+      <w:r>
+        <w:rPr>
+          <w:i/>
+          <w:lang w:val="fr-FR"/>
+        </w:rPr>
+        <w:t>y</w:t>
+      </w:r>
+      <w:r>
+        <w:rPr>
+          <w:lang w:val="fr-FR"/>
+        </w:rPr>
+        <w:t xml:space="preserve"> dépend de </w:t>
+      </w:r>
+      <w:r>
+        <w:rPr>
+          <w:i/>
+          <w:lang w:val="fr-FR"/>
+        </w:rPr>
+        <w:t>x</w:t>
+      </w:r>
+      <w:r>
+        <w:rPr>
+          <w:lang w:val="fr-FR"/>
+        </w:rPr>
+        <w:t>.</w:t>
+      </w:r>
+    </w:p>
+    <w:p>
+      <w:pPr>
+        <w:rPr>
+          <w:lang w:val="fr-FR"/>
+        </w:rPr>
+      </w:pPr>
+      <w:r>
+        <w:rPr>
+          <w:lang w:val="fr-FR"/>
+        </w:rPr>
+        <w:t>P</w:t>
+      </w:r>
+      <w:r>
+        <w:rPr>
+          <w:lang w:val="fr-FR"/>
+        </w:rPr>
+        <w:t>ackage</w:t>
+      </w:r>
+      <w:r>
+        <w:rPr>
+          <w:lang w:val="fr-FR"/>
+        </w:rPr>
+        <w:t> : Archive contenant des fichiers et des informations nécessaires à l’installation d’un logiciel.</w:t>
+      </w:r>
+    </w:p>
+    <w:p>
+      <w:pPr>
+        <w:rPr>
+          <w:lang w:val="fr-FR"/>
+        </w:rPr>
+      </w:pPr>
+      <w:proofErr w:type="spellStart"/>
+      <w:r>
+        <w:rPr>
+          <w:lang w:val="fr-FR"/>
+        </w:rPr>
+        <w:t>N</w:t>
+      </w:r>
+      <w:r>
+        <w:rPr>
+          <w:lang w:val="fr-FR"/>
+        </w:rPr>
+        <w:t>u</w:t>
+      </w:r>
+      <w:r>
+        <w:rPr>
+          <w:lang w:val="fr-FR"/>
+        </w:rPr>
+        <w:t>G</w:t>
+      </w:r>
+      <w:r>
+        <w:rPr>
+          <w:lang w:val="fr-FR"/>
+        </w:rPr>
+        <w:t>et</w:t>
+      </w:r>
+      <w:proofErr w:type="spellEnd"/>
+      <w:r>
+        <w:rPr>
+          <w:lang w:val="fr-FR"/>
+        </w:rPr>
+        <w:t xml:space="preserve"> : Gestionnaire de packages en ligne. Il sera celui utilisé sur le site </w:t>
+      </w:r>
+      <w:proofErr w:type="spellStart"/>
+      <w:r>
+        <w:rPr>
+          <w:lang w:val="fr-FR"/>
+        </w:rPr>
+        <w:t>Galt</w:t>
+      </w:r>
+      <w:proofErr w:type="spellEnd"/>
+      <w:r>
+        <w:rPr>
+          <w:lang w:val="fr-FR"/>
+        </w:rPr>
+        <w:t>.</w:t>
+      </w:r>
+    </w:p>
+    <w:p>
+      <w:pPr>
+        <w:rPr>
+          <w:lang w:val="fr-FR"/>
+        </w:rPr>
+      </w:pPr>
+      <w:r>
+        <w:rPr>
+          <w:lang w:val="fr-FR"/>
+        </w:rPr>
+        <w:t>G</w:t>
+      </w:r>
+      <w:r>
+        <w:rPr>
+          <w:lang w:val="fr-FR"/>
+        </w:rPr>
+        <w:t>raphe</w:t>
+      </w:r>
+      <w:r>
+        <w:rPr>
+          <w:lang w:val="fr-FR"/>
+        </w:rPr>
+        <w:t> : Ensemble de points reliés par des flèches. Nous utiliserons ici des graphes de dépendances qui représentent l’architecture des dépendances d’un package.</w:t>
+      </w:r>
+    </w:p>
+    <w:p>
+      <w:pPr>
+        <w:pStyle w:val="Titre3"/>
+      </w:pPr>
+      <w:r>
+        <w:t>Termes techniques</w:t>
       </w:r>
     </w:p>
     <w:p>
@@ -2523,6 +3375,358 @@
           <w:lang w:val="fr-FR"/>
         </w:rPr>
       </w:pPr>
+      <w:r>
+        <w:rPr>
+          <w:lang w:val="fr-FR"/>
+        </w:rPr>
+        <w:t>C</w:t>
+      </w:r>
+      <w:r>
+        <w:rPr>
+          <w:lang w:val="fr-FR"/>
+        </w:rPr>
+        <w:t>ha</w:t>
+      </w:r>
+      <w:r>
+        <w:rPr>
+          <w:lang w:val="fr-FR"/>
+        </w:rPr>
+        <w:t>î</w:t>
+      </w:r>
+      <w:r>
+        <w:rPr>
+          <w:lang w:val="fr-FR"/>
+        </w:rPr>
+        <w:t xml:space="preserve">ne de </w:t>
+      </w:r>
+      <w:proofErr w:type="spellStart"/>
+      <w:r>
+        <w:rPr>
+          <w:lang w:val="fr-FR"/>
+        </w:rPr>
+        <w:t>build</w:t>
+      </w:r>
+      <w:proofErr w:type="spellEnd"/>
+      <w:r>
+        <w:rPr>
+          <w:lang w:val="fr-FR"/>
+        </w:rPr>
+        <w:t xml:space="preserve"> : </w:t>
+      </w:r>
+      <w:r>
+        <w:rPr>
+          <w:lang w:val="fr-FR"/>
+        </w:rPr>
+        <w:t>Pratique permettant de vérifier à chaque modification du code source que les modifications ne créent pas une régression dans le logiciel.</w:t>
+      </w:r>
+    </w:p>
+    <w:p>
+      <w:pPr>
+        <w:pStyle w:val="Corpsdetexte"/>
+        <w:rPr>
+          <w:lang w:val="fr-FR"/>
+        </w:rPr>
+      </w:pPr>
+      <w:r>
+        <w:rPr>
+          <w:lang w:val="fr-FR"/>
+        </w:rPr>
+        <w:t>C#</w:t>
+      </w:r>
+      <w:r>
+        <w:rPr>
+          <w:lang w:val="fr-FR"/>
+        </w:rPr>
+        <w:t> : Langage qui permet de réaliser des sites web dynamiques.</w:t>
+      </w:r>
+    </w:p>
+    <w:p>
+      <w:pPr>
+        <w:pStyle w:val="Corpsdetexte"/>
+        <w:rPr>
+          <w:lang w:val="fr-FR"/>
+        </w:rPr>
+      </w:pPr>
+      <w:r>
+        <w:rPr>
+          <w:lang w:val="fr-FR"/>
+        </w:rPr>
+        <w:t>.NET</w:t>
+      </w:r>
+      <w:r>
+        <w:rPr>
+          <w:lang w:val="fr-FR"/>
+        </w:rPr>
+        <w:t xml:space="preserve"> : </w:t>
+      </w:r>
+      <w:proofErr w:type="spellStart"/>
+      <w:r>
+        <w:rPr>
+          <w:lang w:val="fr-FR"/>
+        </w:rPr>
+        <w:t>framework</w:t>
+      </w:r>
+      <w:proofErr w:type="spellEnd"/>
+      <w:r>
+        <w:rPr>
+          <w:lang w:val="fr-FR"/>
+        </w:rPr>
+        <w:t xml:space="preserve"> facilitant la conception d’applications web.</w:t>
+      </w:r>
+    </w:p>
+    <w:p>
+      <w:pPr>
+        <w:pStyle w:val="Corpsdetexte"/>
+        <w:rPr>
+          <w:lang w:val="fr-FR"/>
+        </w:rPr>
+      </w:pPr>
+      <w:r>
+        <w:rPr>
+          <w:lang w:val="fr-FR"/>
+        </w:rPr>
+        <w:t>JS</w:t>
+      </w:r>
+      <w:r>
+        <w:rPr>
+          <w:lang w:val="fr-FR"/>
+        </w:rPr>
+        <w:t> (</w:t>
+      </w:r>
+      <w:proofErr w:type="spellStart"/>
+      <w:r>
+        <w:rPr>
+          <w:lang w:val="fr-FR"/>
+        </w:rPr>
+        <w:t>Javascript</w:t>
+      </w:r>
+      <w:proofErr w:type="spellEnd"/>
+      <w:r>
+        <w:rPr>
+          <w:lang w:val="fr-FR"/>
+        </w:rPr>
+        <w:t>) :</w:t>
+      </w:r>
+      <w:r>
+        <w:rPr>
+          <w:lang w:val="fr-FR"/>
+        </w:rPr>
+        <w:t xml:space="preserve"> Langage utilisé sur les pages web, s’exécutant côté client.</w:t>
+      </w:r>
+    </w:p>
+    <w:p>
+      <w:pPr>
+        <w:pStyle w:val="Corpsdetexte"/>
+        <w:rPr>
+          <w:lang w:val="fr-FR"/>
+        </w:rPr>
+      </w:pPr>
+      <w:r>
+        <w:rPr>
+          <w:lang w:val="fr-FR"/>
+        </w:rPr>
+        <w:t>Vue.js</w:t>
+      </w:r>
+      <w:r>
+        <w:rPr>
+          <w:lang w:val="fr-FR"/>
+        </w:rPr>
+        <w:t xml:space="preserve"> : </w:t>
+      </w:r>
+      <w:proofErr w:type="spellStart"/>
+      <w:r>
+        <w:rPr>
+          <w:lang w:val="fr-FR"/>
+        </w:rPr>
+        <w:t>framework</w:t>
+      </w:r>
+      <w:proofErr w:type="spellEnd"/>
+      <w:r>
+        <w:rPr>
+          <w:lang w:val="fr-FR"/>
+        </w:rPr>
+        <w:t xml:space="preserve"> facilitant la conception de SPA.</w:t>
+      </w:r>
+    </w:p>
+    <w:p>
+      <w:pPr>
+        <w:pStyle w:val="Corpsdetexte"/>
+        <w:rPr>
+          <w:lang w:val="fr-FR"/>
+        </w:rPr>
+      </w:pPr>
+      <w:r>
+        <w:rPr>
+          <w:lang w:val="fr-FR"/>
+        </w:rPr>
+        <w:t>D</w:t>
+      </w:r>
+      <w:r>
+        <w:rPr>
+          <w:lang w:val="fr-FR"/>
+        </w:rPr>
+        <w:t>3</w:t>
+      </w:r>
+      <w:r>
+        <w:rPr>
+          <w:lang w:val="fr-FR"/>
+        </w:rPr>
+        <w:t xml:space="preserve">.js : </w:t>
+      </w:r>
+      <w:r>
+        <w:rPr>
+          <w:lang w:val="fr-FR"/>
+        </w:rPr>
+        <w:t xml:space="preserve">bibliothèque </w:t>
+      </w:r>
+      <w:proofErr w:type="spellStart"/>
+      <w:r>
+        <w:rPr>
+          <w:lang w:val="fr-FR"/>
+        </w:rPr>
+        <w:t>Javascript</w:t>
+      </w:r>
+      <w:proofErr w:type="spellEnd"/>
+      <w:r>
+        <w:rPr>
+          <w:lang w:val="fr-FR"/>
+        </w:rPr>
+        <w:t xml:space="preserve"> permettant l’affichage de données graphiques et dynamiques.</w:t>
+      </w:r>
+    </w:p>
+    <w:p>
+      <w:pPr>
+        <w:pStyle w:val="Corpsdetexte"/>
+        <w:rPr>
+          <w:lang w:val="fr-FR"/>
+        </w:rPr>
+      </w:pPr>
+      <w:proofErr w:type="spellStart"/>
+      <w:r>
+        <w:rPr>
+          <w:lang w:val="fr-FR"/>
+        </w:rPr>
+        <w:t>TypeScript</w:t>
+      </w:r>
+      <w:proofErr w:type="spellEnd"/>
+      <w:r>
+        <w:rPr>
+          <w:lang w:val="fr-FR"/>
+        </w:rPr>
+        <w:t> : Langage simplifiant la création d’applications web. Il s’agit d’un sur-ensemble de JS</w:t>
+      </w:r>
+    </w:p>
+    <w:p>
+      <w:pPr>
+        <w:pStyle w:val="Corpsdetexte"/>
+        <w:rPr>
+          <w:lang w:val="fr-FR"/>
+        </w:rPr>
+      </w:pPr>
+      <w:r>
+        <w:rPr>
+          <w:lang w:val="fr-FR"/>
+        </w:rPr>
+        <w:t>Azure</w:t>
+      </w:r>
+      <w:r>
+        <w:rPr>
+          <w:lang w:val="fr-FR"/>
+        </w:rPr>
+        <w:t> : Service cloud permettant le stockage de données</w:t>
+      </w:r>
+    </w:p>
+    <w:p>
+      <w:pPr>
+        <w:pStyle w:val="Corpsdetexte"/>
+        <w:rPr>
+          <w:lang w:val="fr-FR"/>
+        </w:rPr>
+      </w:pPr>
+      <w:r>
+        <w:rPr>
+          <w:lang w:val="fr-FR"/>
+        </w:rPr>
+        <w:t>SPA</w:t>
+      </w:r>
+      <w:r>
+        <w:rPr>
+          <w:lang w:val="fr-FR"/>
+        </w:rPr>
+        <w:t> (Single Page Application) : application web accessible via une page web unique</w:t>
+      </w:r>
+    </w:p>
+    <w:p>
+      <w:pPr>
+        <w:pStyle w:val="Corpsdetexte"/>
+        <w:rPr>
+          <w:lang w:val="fr-FR"/>
+        </w:rPr>
+      </w:pPr>
+      <w:r>
+        <w:rPr>
+          <w:lang w:val="fr-FR"/>
+        </w:rPr>
+        <w:t>Modèle MVC</w:t>
+      </w:r>
+      <w:r>
+        <w:rPr>
+          <w:lang w:val="fr-FR"/>
+        </w:rPr>
+        <w:t xml:space="preserve"> (Model, </w:t>
+      </w:r>
+      <w:proofErr w:type="spellStart"/>
+      <w:r>
+        <w:rPr>
+          <w:lang w:val="fr-FR"/>
+        </w:rPr>
+        <w:t>View</w:t>
+      </w:r>
+      <w:proofErr w:type="spellEnd"/>
+      <w:r>
+        <w:rPr>
+          <w:lang w:val="fr-FR"/>
+        </w:rPr>
+        <w:t>, Controller) : Manière d’organiser son code de façon à respecter le principe de séparation des responsabilités dans une application.</w:t>
+      </w:r>
+    </w:p>
+    <w:p>
+      <w:pPr>
+        <w:pStyle w:val="Corpsdetexte"/>
+        <w:rPr>
+          <w:lang w:val="fr-FR"/>
+        </w:rPr>
+      </w:pPr>
+      <w:r>
+        <w:rPr>
+          <w:lang w:val="fr-FR"/>
+        </w:rPr>
+        <w:t>Côté client / côté serveur</w:t>
+      </w:r>
+      <w:r>
+        <w:rPr>
+          <w:lang w:val="fr-FR"/>
+        </w:rPr>
+        <w:t> : Le côté client correspond aux langages s’exécutant sur la machine de l’Utilisateur ; le côté serveur correspond aux langages s’exécutant sur le Système.</w:t>
+      </w:r>
+    </w:p>
+    <w:p>
+      <w:pPr>
+        <w:pStyle w:val="Titre1"/>
+        <w:rPr>
+          <w:lang w:val="fr-FR"/>
+        </w:rPr>
+      </w:pPr>
+      <w:bookmarkStart w:id="5" w:name="_Toc204692624"/>
+      <w:bookmarkStart w:id="6" w:name="_Toc254870968"/>
+      <w:r>
+        <w:rPr>
+          <w:lang w:val="fr-FR"/>
+        </w:rPr>
+        <w:t>Description générale</w:t>
+      </w:r>
+      <w:bookmarkEnd w:id="5"/>
+      <w:bookmarkEnd w:id="6"/>
     </w:p>
     <w:p>
       <w:pPr>
@@ -2531,294 +3735,27 @@
           <w:lang w:val="fr-FR"/>
         </w:rPr>
       </w:pPr>
-      <w:bookmarkStart w:id="3" w:name="_Toc254870964"/>
-      <w:r>
-        <w:rPr>
-          <w:lang w:val="fr-FR"/>
-        </w:rPr>
-        <w:t>Mission</w:t>
-      </w:r>
-      <w:bookmarkEnd w:id="3"/>
+      <w:bookmarkStart w:id="7" w:name="_Toc254870969"/>
+      <w:bookmarkStart w:id="8" w:name="_Toc204692626"/>
+      <w:r>
+        <w:rPr>
+          <w:lang w:val="fr-FR"/>
+        </w:rPr>
+        <w:t>Acteurs</w:t>
+      </w:r>
+      <w:bookmarkEnd w:id="7"/>
     </w:p>
     <w:p>
       <w:pPr>
         <w:pStyle w:val="Commentaires"/>
-      </w:pPr>
-      <w:r>
-        <w:t>cf. Etude d’opportunité</w:t>
-      </w:r>
-    </w:p>
-    <w:p>
-      <w:pPr>
-        <w:pStyle w:val="Corpsdetexte"/>
-        <w:rPr>
-          <w:lang w:val="fr-FR"/>
-        </w:rPr>
-      </w:pPr>
-    </w:p>
-    <w:p>
-      <w:pPr>
-        <w:pStyle w:val="Titre2"/>
-        <w:rPr>
-          <w:lang w:val="fr-FR"/>
-        </w:rPr>
-      </w:pPr>
-      <w:bookmarkStart w:id="4" w:name="_Toc254870965"/>
-      <w:r>
-        <w:rPr>
-          <w:lang w:val="fr-FR"/>
-        </w:rPr>
-        <w:t>Objectifs</w:t>
-      </w:r>
-      <w:bookmarkEnd w:id="4"/>
-    </w:p>
-    <w:p>
-      <w:pPr>
-        <w:pStyle w:val="Commentaires"/>
-      </w:pPr>
-      <w:r>
-        <w:t>cf. Etude d’opportunité</w:t>
-      </w:r>
-    </w:p>
-    <w:p>
-      <w:pPr>
-        <w:pStyle w:val="Corpsdetexte"/>
-        <w:rPr>
-          <w:lang w:val="fr-FR"/>
-        </w:rPr>
-      </w:pPr>
-    </w:p>
-    <w:p>
-      <w:pPr>
-        <w:pStyle w:val="Titre2"/>
-        <w:rPr>
-          <w:lang w:val="fr-FR"/>
-        </w:rPr>
-      </w:pPr>
-      <w:bookmarkStart w:id="5" w:name="_Toc254870966"/>
-      <w:r>
-        <w:rPr>
-          <w:lang w:val="fr-FR"/>
-        </w:rPr>
-        <w:t>Glossaire</w:t>
-      </w:r>
-      <w:bookmarkEnd w:id="5"/>
-    </w:p>
-    <w:p>
-      <w:pPr>
-        <w:pStyle w:val="Commentaires"/>
-      </w:pPr>
-      <w:r>
-        <w:t>Définir les termes propres au domaine de l'application, les sigles et les abréviations, les termes techniques nécessaires à une bonne compréhension et interprétation du document</w:t>
-      </w:r>
-    </w:p>
-    <w:p>
-      <w:pPr>
-        <w:pStyle w:val="Titre3"/>
-      </w:pPr>
-      <w:r>
-        <w:t>Termes du domaine</w:t>
-      </w:r>
-    </w:p>
-    <w:p>
-      <w:pPr>
-        <w:rPr>
-          <w:lang w:val="fr-FR"/>
-        </w:rPr>
-      </w:pPr>
-    </w:p>
-    <w:p>
-      <w:pPr>
-        <w:pStyle w:val="Titre3"/>
-      </w:pPr>
-      <w:r>
-        <w:t>Termes techniques</w:t>
-      </w:r>
-    </w:p>
-    <w:p>
-      <w:pPr>
-        <w:pStyle w:val="Corpsdetexte"/>
-        <w:rPr>
-          <w:lang w:val="fr-FR"/>
-        </w:rPr>
-      </w:pPr>
-    </w:p>
-    <w:p>
-      <w:pPr>
-        <w:pStyle w:val="Titre2"/>
-        <w:rPr>
-          <w:lang w:val="fr-FR"/>
-        </w:rPr>
-      </w:pPr>
-      <w:bookmarkStart w:id="6" w:name="_Toc254870967"/>
-      <w:r>
-        <w:rPr>
-          <w:lang w:val="fr-FR"/>
-        </w:rPr>
-        <w:t>Documents de référence</w:t>
-      </w:r>
-      <w:bookmarkEnd w:id="6"/>
-    </w:p>
-    <w:p>
-      <w:pPr>
-        <w:pStyle w:val="Commentaires"/>
-      </w:pPr>
-      <w:r>
-        <w:t xml:space="preserve">Lister tous les documents, normes, rapports, sites Internet…, utiles à la compréhension du dossier et identifier leurs origines. Renvoyer aux annexes au besoin. </w:t>
-      </w:r>
-    </w:p>
-    <w:p>
-      <w:pPr>
-        <w:pStyle w:val="Commentaires"/>
-      </w:pPr>
-      <w:r>
-        <w:t>Exemples :</w:t>
-      </w:r>
-    </w:p>
-    <w:p>
-      <w:pPr>
-        <w:pStyle w:val="Commentaires"/>
-        <w:numPr>
-          <w:ilvl w:val="0"/>
-          <w:numId w:val="7"/>
-        </w:numPr>
-      </w:pPr>
-      <w:r>
-        <w:t>Résultats d'interviews des parties prenantes</w:t>
-      </w:r>
-    </w:p>
-    <w:p>
-      <w:pPr>
-        <w:pStyle w:val="Commentaires"/>
-        <w:numPr>
-          <w:ilvl w:val="0"/>
-          <w:numId w:val="7"/>
-        </w:numPr>
-      </w:pPr>
-      <w:r>
-        <w:t>Résultats d'ateliers et de sessions de définition des exigences</w:t>
-      </w:r>
-    </w:p>
-    <w:p>
-      <w:pPr>
-        <w:pStyle w:val="Commentaires"/>
-        <w:numPr>
-          <w:ilvl w:val="0"/>
-          <w:numId w:val="7"/>
-        </w:numPr>
-      </w:pPr>
-      <w:r>
-        <w:t>Cahier des charges</w:t>
-      </w:r>
-    </w:p>
-    <w:p>
-      <w:pPr>
-        <w:pStyle w:val="Commentaires"/>
-        <w:numPr>
-          <w:ilvl w:val="0"/>
-          <w:numId w:val="7"/>
-        </w:numPr>
-      </w:pPr>
-      <w:r>
-        <w:t>Exposé de la mission</w:t>
-      </w:r>
-    </w:p>
-    <w:p>
-      <w:pPr>
-        <w:pStyle w:val="Commentaires"/>
-        <w:numPr>
-          <w:ilvl w:val="0"/>
-          <w:numId w:val="7"/>
-        </w:numPr>
-      </w:pPr>
-      <w:r>
-        <w:t>Règles métier</w:t>
-      </w:r>
-    </w:p>
-    <w:p>
-      <w:pPr>
-        <w:pStyle w:val="Commentaires"/>
-        <w:numPr>
-          <w:ilvl w:val="0"/>
-          <w:numId w:val="7"/>
-        </w:numPr>
-      </w:pPr>
-      <w:r>
-        <w:t>Lois et réglementations</w:t>
-      </w:r>
-    </w:p>
-    <w:p>
-      <w:pPr>
-        <w:pStyle w:val="Commentaires"/>
-        <w:numPr>
-          <w:ilvl w:val="0"/>
-          <w:numId w:val="7"/>
-        </w:numPr>
-      </w:pPr>
-      <w:r>
-        <w:t>Systèmes existants</w:t>
-      </w:r>
-    </w:p>
-    <w:p>
-      <w:pPr>
-        <w:pStyle w:val="Commentaires"/>
-        <w:numPr>
-          <w:ilvl w:val="0"/>
-          <w:numId w:val="7"/>
-        </w:numPr>
-      </w:pPr>
-      <w:r>
-        <w:t>Modèles métier</w:t>
-      </w:r>
-    </w:p>
-    <w:p>
-      <w:pPr>
-        <w:pStyle w:val="Corpsdetexte"/>
-        <w:rPr>
-          <w:lang w:val="fr-FR"/>
-        </w:rPr>
-      </w:pPr>
-    </w:p>
-    <w:p>
-      <w:pPr>
-        <w:pStyle w:val="Titre1"/>
-        <w:rPr>
-          <w:lang w:val="fr-FR"/>
-        </w:rPr>
-      </w:pPr>
-      <w:bookmarkStart w:id="7" w:name="_Toc204692624"/>
-      <w:bookmarkStart w:id="8" w:name="_Toc254870968"/>
-      <w:r>
-        <w:rPr>
-          <w:lang w:val="fr-FR"/>
-        </w:rPr>
-        <w:t>Description générale</w:t>
-      </w:r>
-      <w:bookmarkEnd w:id="7"/>
-      <w:bookmarkEnd w:id="8"/>
-    </w:p>
-    <w:p>
-      <w:pPr>
-        <w:pStyle w:val="Titre2"/>
-        <w:rPr>
-          <w:lang w:val="fr-FR"/>
-        </w:rPr>
-      </w:pPr>
-      <w:bookmarkStart w:id="9" w:name="_Toc204692626"/>
-      <w:bookmarkStart w:id="10" w:name="_Toc254870969"/>
-      <w:r>
-        <w:rPr>
-          <w:lang w:val="fr-FR"/>
-        </w:rPr>
-        <w:t>Acteurs</w:t>
-      </w:r>
-      <w:bookmarkEnd w:id="10"/>
-    </w:p>
-    <w:p>
-      <w:pPr>
-        <w:pStyle w:val="Commentaires"/>
-      </w:pPr>
-      <w:r>
+        <w:rPr>
+          <w:lang w:val="fr-FR"/>
+        </w:rPr>
+      </w:pPr>
+      <w:r>
+        <w:rPr>
+          <w:lang w:val="fr-FR"/>
+        </w:rPr>
         <w:t>Présenter les différentes familles d’utilisateurs de la solution</w:t>
       </w:r>
     </w:p>
@@ -2942,33 +3879,46 @@
           <w:lang w:val="fr-FR"/>
         </w:rPr>
       </w:pPr>
-      <w:bookmarkStart w:id="11" w:name="_Toc254870970"/>
+      <w:bookmarkStart w:id="9" w:name="_Toc254870970"/>
+      <w:bookmarkEnd w:id="8"/>
+      <w:r>
+        <w:rPr>
+          <w:lang w:val="fr-FR"/>
+        </w:rPr>
+        <w:lastRenderedPageBreak/>
+        <w:t>C</w:t>
+      </w:r>
+      <w:r>
+        <w:rPr>
+          <w:lang w:val="fr-FR"/>
+        </w:rPr>
+        <w:t>as d’utilisations</w:t>
+      </w:r>
       <w:bookmarkEnd w:id="9"/>
-      <w:r>
-        <w:rPr>
-          <w:lang w:val="fr-FR"/>
-        </w:rPr>
-        <w:t>C</w:t>
-      </w:r>
-      <w:r>
-        <w:rPr>
-          <w:lang w:val="fr-FR"/>
-        </w:rPr>
-        <w:t>as d’utilisations</w:t>
-      </w:r>
-      <w:bookmarkEnd w:id="11"/>
     </w:p>
     <w:p>
       <w:pPr>
         <w:pStyle w:val="Commentaires"/>
-      </w:pPr>
-      <w:r>
+        <w:rPr>
+          <w:lang w:val="fr-FR"/>
+        </w:rPr>
+      </w:pPr>
+      <w:r>
+        <w:rPr>
+          <w:lang w:val="fr-FR"/>
+        </w:rPr>
         <w:t xml:space="preserve">Lister les </w:t>
       </w:r>
       <w:r>
+        <w:rPr>
+          <w:lang w:val="fr-FR"/>
+        </w:rPr>
         <w:t>cas d’utilisations</w:t>
       </w:r>
       <w:r>
+        <w:rPr>
+          <w:lang w:val="fr-FR"/>
+        </w:rPr>
         <w:t xml:space="preserve"> principales du produit, les détails seront donnés plus bas</w:t>
       </w:r>
     </w:p>
@@ -2990,8 +3940,14 @@
     <w:p>
       <w:pPr>
         <w:pStyle w:val="Commentaires"/>
-      </w:pPr>
-      <w:r>
+        <w:rPr>
+          <w:lang w:val="fr-FR"/>
+        </w:rPr>
+      </w:pPr>
+      <w:r>
+        <w:rPr>
+          <w:lang w:val="fr-FR"/>
+        </w:rPr>
         <w:t>Insérer ici le diagramme de cas d’utilisation représentant les cas d’utilisation (détaillés dans le 3) associé aux acteurs. Structurer éventuellement le diagramme en utilisant des relations d’inclusion, d’extension ou de généralisation.</w:t>
       </w:r>
     </w:p>
@@ -3001,11 +3957,11 @@
           <w:lang w:val="fr-FR"/>
         </w:rPr>
       </w:pPr>
-      <w:bookmarkStart w:id="12" w:name="OLE_LINK2"/>
-      <w:bookmarkStart w:id="13" w:name="OLE_LINK3"/>
-    </w:p>
-    <w:bookmarkEnd w:id="12"/>
-    <w:bookmarkEnd w:id="13"/>
+      <w:bookmarkStart w:id="10" w:name="OLE_LINK2"/>
+      <w:bookmarkStart w:id="11" w:name="OLE_LINK3"/>
+    </w:p>
+    <w:bookmarkEnd w:id="10"/>
+    <w:bookmarkEnd w:id="11"/>
     <w:p>
       <w:pPr>
         <w:pStyle w:val="Titre3"/>
@@ -3017,16 +3973,28 @@
     <w:p>
       <w:pPr>
         <w:pStyle w:val="Commentaires"/>
-      </w:pPr>
-      <w:r>
+        <w:rPr>
+          <w:lang w:val="fr-FR"/>
+        </w:rPr>
+      </w:pPr>
+      <w:r>
+        <w:rPr>
+          <w:lang w:val="fr-FR"/>
+        </w:rPr>
         <w:t xml:space="preserve">Nommer et décrire brièvement les cas d’utilisation répondant aux exigences fonctionnelles de votre système. </w:t>
       </w:r>
     </w:p>
     <w:p>
       <w:pPr>
         <w:pStyle w:val="Commentaires"/>
-      </w:pPr>
-      <w:r>
+        <w:rPr>
+          <w:lang w:val="fr-FR"/>
+        </w:rPr>
+      </w:pPr>
+      <w:r>
+        <w:rPr>
+          <w:lang w:val="fr-FR"/>
+        </w:rPr>
         <w:t xml:space="preserve">Pour identifier les cas d'utilisation appropriés, commencez par réfléchir à ce que chaque acteur attend du système. Pour chaque acteur, humain ou non, posez-vous les questions suivantes :    </w:t>
       </w:r>
     </w:p>
@@ -3037,8 +4005,14 @@
           <w:ilvl w:val="0"/>
           <w:numId w:val="8"/>
         </w:numPr>
-      </w:pPr>
-      <w:r>
+        <w:rPr>
+          <w:lang w:val="fr-FR"/>
+        </w:rPr>
+      </w:pPr>
+      <w:r>
+        <w:rPr>
+          <w:lang w:val="fr-FR"/>
+        </w:rPr>
         <w:t>Du point de vue de l'acteur, quelles sont les principales tâches que le système doit exécuter ?</w:t>
       </w:r>
     </w:p>
@@ -3049,8 +4023,14 @@
           <w:ilvl w:val="0"/>
           <w:numId w:val="8"/>
         </w:numPr>
-      </w:pPr>
-      <w:r>
+        <w:rPr>
+          <w:lang w:val="fr-FR"/>
+        </w:rPr>
+      </w:pPr>
+      <w:r>
+        <w:rPr>
+          <w:lang w:val="fr-FR"/>
+        </w:rPr>
         <w:t>L'acteur va-t-il créer, stocker, modifier, supprimer ou lire des données dans le système ?</w:t>
       </w:r>
     </w:p>
@@ -3061,8 +4041,14 @@
           <w:ilvl w:val="0"/>
           <w:numId w:val="8"/>
         </w:numPr>
-      </w:pPr>
-      <w:r>
+        <w:rPr>
+          <w:lang w:val="fr-FR"/>
+        </w:rPr>
+      </w:pPr>
+      <w:r>
+        <w:rPr>
+          <w:lang w:val="fr-FR"/>
+        </w:rPr>
         <w:t>L'acteur sera-t-il amené à informer le système de changements extérieurs soudains ?</w:t>
       </w:r>
     </w:p>
@@ -3073,8 +4059,14 @@
           <w:ilvl w:val="0"/>
           <w:numId w:val="8"/>
         </w:numPr>
-      </w:pPr>
-      <w:r>
+        <w:rPr>
+          <w:lang w:val="fr-FR"/>
+        </w:rPr>
+      </w:pPr>
+      <w:r>
+        <w:rPr>
+          <w:lang w:val="fr-FR"/>
+        </w:rPr>
         <w:t>L'acteur doit-il être avisé de l'occurrence de certains événements dans le système ?</w:t>
       </w:r>
     </w:p>
@@ -3085,8 +4077,14 @@
           <w:ilvl w:val="0"/>
           <w:numId w:val="8"/>
         </w:numPr>
-      </w:pPr>
-      <w:r>
+        <w:rPr>
+          <w:lang w:val="fr-FR"/>
+        </w:rPr>
+      </w:pPr>
+      <w:r>
+        <w:rPr>
+          <w:lang w:val="fr-FR"/>
+        </w:rPr>
         <w:t>Une fois les cas d’utilisation identifiés, hiérarchisez-les en tenant compte des deux facteurs suivants :</w:t>
       </w:r>
     </w:p>
@@ -3097,8 +4095,14 @@
           <w:ilvl w:val="0"/>
           <w:numId w:val="8"/>
         </w:numPr>
-      </w:pPr>
-      <w:r>
+        <w:rPr>
+          <w:lang w:val="fr-FR"/>
+        </w:rPr>
+      </w:pPr>
+      <w:r>
+        <w:rPr>
+          <w:lang w:val="fr-FR"/>
+        </w:rPr>
         <w:t>La priorité fonctionnelle</w:t>
       </w:r>
     </w:p>
@@ -3109,8 +4113,14 @@
           <w:ilvl w:val="0"/>
           <w:numId w:val="8"/>
         </w:numPr>
-      </w:pPr>
-      <w:r>
+        <w:rPr>
+          <w:lang w:val="fr-FR"/>
+        </w:rPr>
+      </w:pPr>
+      <w:r>
+        <w:rPr>
+          <w:lang w:val="fr-FR"/>
+        </w:rPr>
         <w:t>Le risque technique</w:t>
       </w:r>
     </w:p>
@@ -3121,8 +4131,14 @@
           <w:ilvl w:val="0"/>
           <w:numId w:val="8"/>
         </w:numPr>
-      </w:pPr>
-      <w:r>
+        <w:rPr>
+          <w:lang w:val="fr-FR"/>
+        </w:rPr>
+      </w:pPr>
+      <w:r>
+        <w:rPr>
+          <w:lang w:val="fr-FR"/>
+        </w:rPr>
         <w:t xml:space="preserve">L’objectif ensuite est de planifier en premier (premières itérations) la réalisation des cas d’utilisation ayant un risque élevé et une priorité haute. </w:t>
       </w:r>
     </w:p>
@@ -3780,54 +4796,70 @@
         <w:rPr>
           <w:lang w:val="fr-FR"/>
         </w:rPr>
+        <w:lastRenderedPageBreak/>
         <w:t xml:space="preserve"> </w:t>
       </w:r>
-      <w:bookmarkStart w:id="14" w:name="_Toc254870971"/>
+      <w:bookmarkStart w:id="12" w:name="_Toc254870971"/>
       <w:r>
         <w:rPr>
           <w:lang w:val="fr-FR"/>
         </w:rPr>
         <w:t>Spécifications fonctionnelles</w:t>
       </w:r>
+      <w:bookmarkEnd w:id="12"/>
+    </w:p>
+    <w:p>
+      <w:pPr>
+        <w:pStyle w:val="Titre2"/>
+        <w:rPr>
+          <w:lang w:val="fr-FR"/>
+        </w:rPr>
+      </w:pPr>
+      <w:bookmarkStart w:id="13" w:name="_Toc194313278"/>
+      <w:bookmarkStart w:id="14" w:name="_Toc254870972"/>
+      <w:r>
+        <w:rPr>
+          <w:lang w:val="fr-FR"/>
+        </w:rPr>
+        <w:t>Carte de navigation</w:t>
+      </w:r>
+      <w:bookmarkEnd w:id="13"/>
       <w:bookmarkEnd w:id="14"/>
     </w:p>
     <w:p>
       <w:pPr>
-        <w:pStyle w:val="Titre2"/>
-        <w:rPr>
-          <w:lang w:val="fr-FR"/>
-        </w:rPr>
-      </w:pPr>
-      <w:bookmarkStart w:id="15" w:name="_Toc194313278"/>
-      <w:bookmarkStart w:id="16" w:name="_Toc254870972"/>
-      <w:r>
-        <w:rPr>
-          <w:lang w:val="fr-FR"/>
-        </w:rPr>
-        <w:t>Carte de navigation</w:t>
-      </w:r>
-      <w:bookmarkEnd w:id="15"/>
-      <w:bookmarkEnd w:id="16"/>
-    </w:p>
-    <w:p>
-      <w:pPr>
         <w:pStyle w:val="Commentaires"/>
-      </w:pPr>
-      <w:r>
+        <w:rPr>
+          <w:lang w:val="fr-FR"/>
+        </w:rPr>
+      </w:pPr>
+      <w:r>
+        <w:rPr>
+          <w:lang w:val="fr-FR"/>
+        </w:rPr>
         <w:t>L'objectif de la carte de navigation est d'exprimer les chemins d'interface principaux dans le système. Ces chemins sont les chemins principaux à l'écran et ne reprennent pas la totalité des possibilités. Elle peut être considérée comme une carte routière de l'interface utilisateur.</w:t>
       </w:r>
     </w:p>
     <w:p>
       <w:pPr>
         <w:pStyle w:val="Commentaires"/>
-      </w:pPr>
-      <w:r>
+        <w:rPr>
+          <w:lang w:val="fr-FR"/>
+        </w:rPr>
+      </w:pPr>
+      <w:r>
+        <w:rPr>
+          <w:lang w:val="fr-FR"/>
+        </w:rPr>
         <w:t>Un diagramme de navigation peut être représenté grâce à un diagramme d’activité</w:t>
       </w:r>
     </w:p>
     <w:p>
       <w:pPr>
         <w:pStyle w:val="Commentaires"/>
+        <w:rPr>
+          <w:lang w:val="fr-FR"/>
+        </w:rPr>
       </w:pPr>
     </w:p>
     <w:p>
@@ -3843,14 +4875,23 @@
           <w:color w:val="auto"/>
           <w:lang w:val="fr-FR"/>
         </w:rPr>
-        <w:t>Nous avons réalisé</w:t>
-      </w:r>
+        <w:t xml:space="preserve">Nous avons réalisé notre diagramme de navigation sur le site </w:t>
+      </w:r>
+      <w:proofErr w:type="spellStart"/>
       <w:r>
         <w:rPr>
           <w:color w:val="auto"/>
           <w:lang w:val="fr-FR"/>
         </w:rPr>
-        <w:t xml:space="preserve"> notre diagramme de navigation sur le site Lucidchart :</w:t>
+        <w:t>Lucidchart</w:t>
+      </w:r>
+      <w:proofErr w:type="spellEnd"/>
+      <w:r>
+        <w:rPr>
+          <w:color w:val="auto"/>
+          <w:lang w:val="fr-FR"/>
+        </w:rPr>
+        <w:t> :</w:t>
       </w:r>
     </w:p>
     <w:p>
@@ -3867,21 +4908,7 @@
             <w:rStyle w:val="Lienhypertexte"/>
             <w:lang w:val="fr-FR"/>
           </w:rPr>
-          <w:t>https://www.lucidchart.com/invitations/accept/1e09256e-a96f-477b-a76a-</w:t>
-        </w:r>
-        <w:r>
-          <w:rPr>
-            <w:rStyle w:val="Lienhypertexte"/>
-            <w:lang w:val="fr-FR"/>
-          </w:rPr>
-          <w:t>8</w:t>
-        </w:r>
-        <w:r>
-          <w:rPr>
-            <w:rStyle w:val="Lienhypertexte"/>
-            <w:lang w:val="fr-FR"/>
-          </w:rPr>
-          <w:t>832e0678b13</w:t>
+          <w:t>https://www.lucidchart.com/invitations/accept/1e09256e-a96f-477b-a76a-8832e0678b13</w:t>
         </w:r>
       </w:hyperlink>
     </w:p>
@@ -3924,21 +4951,7 @@
             <w:rStyle w:val="Lienhypertexte"/>
             <w:lang w:val="fr-FR"/>
           </w:rPr>
-          <w:t>https://classic.moqups.com/acharrier@intechinfo.fr/</w:t>
-        </w:r>
-        <w:r>
-          <w:rPr>
-            <w:rStyle w:val="Lienhypertexte"/>
-            <w:lang w:val="fr-FR"/>
-          </w:rPr>
-          <w:t>W</w:t>
-        </w:r>
-        <w:r>
-          <w:rPr>
-            <w:rStyle w:val="Lienhypertexte"/>
-            <w:lang w:val="fr-FR"/>
-          </w:rPr>
-          <w:t>1B9DKyP</w:t>
+          <w:t>https://classic.moqups.com/acharrier@intechinfo.fr/W1B9DKyP</w:t>
         </w:r>
       </w:hyperlink>
     </w:p>
@@ -3949,20 +4962,26 @@
           <w:lang w:val="fr-FR"/>
         </w:rPr>
       </w:pPr>
-      <w:bookmarkStart w:id="17" w:name="_Toc254870973"/>
+      <w:bookmarkStart w:id="15" w:name="_Toc254870973"/>
       <w:r>
         <w:rPr>
           <w:lang w:val="fr-FR"/>
         </w:rPr>
         <w:t>Détails des cas d’utilisations</w:t>
       </w:r>
-      <w:bookmarkEnd w:id="17"/>
+      <w:bookmarkEnd w:id="15"/>
     </w:p>
     <w:p>
       <w:pPr>
         <w:pStyle w:val="Commentaires"/>
-      </w:pPr>
-      <w:r>
+        <w:rPr>
+          <w:lang w:val="fr-FR"/>
+        </w:rPr>
+      </w:pPr>
+      <w:r>
+        <w:rPr>
+          <w:lang w:val="fr-FR"/>
+        </w:rPr>
         <w:t>Certains cas d’utilisation complexe avec de nombreuses extensions et/ou répétitions peuvent être illustrés par un diagramme d’activité.</w:t>
       </w:r>
     </w:p>
@@ -3982,11 +5001,11 @@
           <w:numId w:val="17"/>
         </w:numPr>
       </w:pPr>
-      <w:bookmarkStart w:id="18" w:name="_Toc194313281"/>
+      <w:bookmarkStart w:id="16" w:name="_Toc194313281"/>
       <w:r>
         <w:t>Nom du cas</w:t>
       </w:r>
-      <w:bookmarkEnd w:id="18"/>
+      <w:bookmarkEnd w:id="16"/>
     </w:p>
     <w:p>
       <w:pPr>
@@ -4207,6 +5226,7 @@
         <w:rPr>
           <w:lang w:val="fr-FR" w:eastAsia="x-none" w:bidi="ar-SA"/>
         </w:rPr>
+        <w:lastRenderedPageBreak/>
         <w:t>L’utilisateur qui a envoyé la requête.</w:t>
       </w:r>
     </w:p>
@@ -4261,11 +5281,19 @@
           <w:lang w:val="fr-FR"/>
         </w:rPr>
       </w:pPr>
-      <w:r>
-        <w:rPr>
-          <w:lang w:val="fr-FR"/>
-        </w:rPr>
-        <w:t xml:space="preserve">Postconditions (garantie en cas de succès) : </w:t>
+      <w:proofErr w:type="spellStart"/>
+      <w:r>
+        <w:rPr>
+          <w:lang w:val="fr-FR"/>
+        </w:rPr>
+        <w:t>Postconditions</w:t>
+      </w:r>
+      <w:proofErr w:type="spellEnd"/>
+      <w:r>
+        <w:rPr>
+          <w:lang w:val="fr-FR"/>
+        </w:rPr>
+        <w:t xml:space="preserve"> (garantie en cas de succès) : </w:t>
       </w:r>
     </w:p>
     <w:p>
@@ -4372,11 +5400,19 @@
           <w:lang w:val="fr-FR" w:eastAsia="x-none" w:bidi="ar-SA"/>
         </w:rPr>
       </w:pPr>
+      <w:proofErr w:type="gramStart"/>
       <w:r>
         <w:rPr>
           <w:lang w:val="fr-FR" w:eastAsia="x-none" w:bidi="ar-SA"/>
         </w:rPr>
-        <w:t>l’utilisateur tape l’URL dans sa putain de barre d’adresse</w:t>
+        <w:t>l’utilisateur</w:t>
+      </w:r>
+      <w:proofErr w:type="gramEnd"/>
+      <w:r>
+        <w:rPr>
+          <w:lang w:val="fr-FR" w:eastAsia="x-none" w:bidi="ar-SA"/>
+        </w:rPr>
+        <w:t xml:space="preserve"> tape l’URL dans sa putain de barre d’adresse</w:t>
       </w:r>
     </w:p>
     <w:p>
@@ -4535,6 +5571,7 @@
         <w:rPr>
           <w:lang w:val="fr-FR"/>
         </w:rPr>
+        <w:lastRenderedPageBreak/>
         <w:t>Il peut être parfois utile d’utiliser des mots clés permettant d’exprimer la répétition</w:t>
       </w:r>
     </w:p>
@@ -4719,8 +5756,13 @@
         </w:numPr>
         <w:ind w:left="360" w:hanging="180"/>
       </w:pPr>
-      <w:r>
-        <w:t>3a . Si {</w:t>
+      <w:proofErr w:type="gramStart"/>
+      <w:r>
+        <w:t>3a .</w:t>
+      </w:r>
+      <w:proofErr w:type="gramEnd"/>
+      <w:r>
+        <w:t xml:space="preserve"> Si {</w:t>
       </w:r>
       <w:r>
         <w:rPr>
@@ -4870,8 +5912,12 @@
         </w:rPr>
       </w:pPr>
       <w:r>
+        <w:rPr>
+          <w:lang w:val="fr-FR"/>
+        </w:rPr>
+        <w:lastRenderedPageBreak/>
         <w:pict>
-          <v:shape id="_x0000_i1027" type="#_x0000_t75" style="width:453pt;height:294.75pt">
+          <v:shape id="_x0000_i1026" type="#_x0000_t75" style="width:453pt;height:294.75pt">
             <v:imagedata r:id="rId12" o:title="Home"/>
           </v:shape>
         </w:pict>
@@ -5070,6 +6116,7 @@
         </w:numPr>
       </w:pPr>
       <w:r>
+        <w:lastRenderedPageBreak/>
         <w:t>Nom du cas</w:t>
       </w:r>
     </w:p>
@@ -5206,11 +6253,19 @@
           <w:lang w:val="fr-FR"/>
         </w:rPr>
       </w:pPr>
-      <w:r>
-        <w:rPr>
-          <w:lang w:val="fr-FR"/>
-        </w:rPr>
-        <w:t xml:space="preserve">Postconditions (garantie en cas de succès) : </w:t>
+      <w:proofErr w:type="spellStart"/>
+      <w:r>
+        <w:rPr>
+          <w:lang w:val="fr-FR"/>
+        </w:rPr>
+        <w:t>Postconditions</w:t>
+      </w:r>
+      <w:proofErr w:type="spellEnd"/>
+      <w:r>
+        <w:rPr>
+          <w:lang w:val="fr-FR"/>
+        </w:rPr>
+        <w:t xml:space="preserve"> (garantie en cas de succès) : </w:t>
       </w:r>
     </w:p>
     <w:p>
@@ -5224,7 +6279,21 @@
         <w:rPr>
           <w:lang w:val="fr-FR"/>
         </w:rPr>
-        <w:t>Le système a soit affiché la page d’un package, soit affiché la page « More results… »</w:t>
+        <w:t xml:space="preserve">Le système a soit affiché la page d’un package, soit affiché la page « More </w:t>
+      </w:r>
+      <w:proofErr w:type="spellStart"/>
+      <w:r>
+        <w:rPr>
+          <w:lang w:val="fr-FR"/>
+        </w:rPr>
+        <w:t>results</w:t>
+      </w:r>
+      <w:proofErr w:type="spellEnd"/>
+      <w:r>
+        <w:rPr>
+          <w:lang w:val="fr-FR"/>
+        </w:rPr>
+        <w:t>… »</w:t>
       </w:r>
     </w:p>
     <w:p>
@@ -5277,10 +6346,7 @@
         <w:ind w:hanging="888"/>
       </w:pPr>
       <w:r>
-        <w:t>L’Utilisateur {verbe d’action} …</w:t>
-      </w:r>
-      <w:r>
-        <w:t xml:space="preserve"> tape </w:t>
+        <w:t xml:space="preserve">L’Utilisateur {verbe d’action} … tape </w:t>
       </w:r>
       <w:r>
         <w:t>des mots-clefs</w:t>
@@ -5296,17 +6362,19 @@
         <w:ind w:hanging="888"/>
       </w:pPr>
       <w:r>
-        <w:t>Le Système {verbe d’action} …</w:t>
-      </w:r>
-      <w:r>
-        <w:t xml:space="preserve"> </w:t>
+        <w:t xml:space="preserve">Le Système {verbe d’action} … </w:t>
       </w:r>
       <w:r>
         <w:t>affiche sous la barre de recherche les différents résultats en rapport avec les mots-clefs ainsi qu’une option « </w:t>
       </w:r>
       <w:r>
-        <w:t>More results</w:t>
-      </w:r>
+        <w:t xml:space="preserve">More </w:t>
+      </w:r>
+      <w:proofErr w:type="spellStart"/>
+      <w:r>
+        <w:t>results</w:t>
+      </w:r>
+      <w:proofErr w:type="spellEnd"/>
       <w:r>
         <w:t>… »</w:t>
       </w:r>
@@ -5372,8 +6440,13 @@
         </w:numPr>
         <w:ind w:left="360" w:hanging="180"/>
       </w:pPr>
-      <w:r>
-        <w:t xml:space="preserve">3a . </w:t>
+      <w:proofErr w:type="gramStart"/>
+      <w:r>
+        <w:t>3a .</w:t>
+      </w:r>
+      <w:proofErr w:type="gramEnd"/>
+      <w:r>
+        <w:t xml:space="preserve"> </w:t>
       </w:r>
       <w:r>
         <w:t>Si l’utilisateur clique sur un des résultats</w:t>
@@ -5415,8 +6488,29 @@
         </w:numPr>
         <w:ind w:left="360" w:hanging="180"/>
       </w:pPr>
-      <w:r>
-        <w:t>3b . Si l’utilisateur clique sur « More results… » alors :</w:t>
+      <w:proofErr w:type="gramStart"/>
+      <w:r>
+        <w:t>3b .</w:t>
+      </w:r>
+      <w:proofErr w:type="gramEnd"/>
+      <w:r>
+        <w:t xml:space="preserve"> Si l’utilisateur clique sur « More </w:t>
+      </w:r>
+      <w:proofErr w:type="spellStart"/>
+      <w:r>
+        <w:t>results</w:t>
+      </w:r>
+      <w:proofErr w:type="spellEnd"/>
+      <w:r>
+        <w:t xml:space="preserve">… » </w:t>
+      </w:r>
+      <w:proofErr w:type="gramStart"/>
+      <w:r>
+        <w:t>alors</w:t>
+      </w:r>
+      <w:proofErr w:type="gramEnd"/>
+      <w:r>
+        <w:t> :</w:t>
       </w:r>
     </w:p>
     <w:p>
@@ -5452,8 +6546,13 @@
         </w:numPr>
         <w:ind w:left="360" w:hanging="180"/>
       </w:pPr>
-      <w:r>
-        <w:t>3c . Si l’utilisateur modifie sa recherche alors :</w:t>
+      <w:proofErr w:type="gramStart"/>
+      <w:r>
+        <w:t>3c .</w:t>
+      </w:r>
+      <w:proofErr w:type="gramEnd"/>
+      <w:r>
+        <w:t xml:space="preserve"> Si l’utilisateur modifie sa recherche alors :</w:t>
       </w:r>
     </w:p>
     <w:p>
@@ -5465,7 +6564,15 @@
         </w:numPr>
       </w:pPr>
       <w:r>
-        <w:t>Le Système affiche les nouveaux résultats de la recherche sous la barre de recherche ainsi que « More results… »</w:t>
+        <w:t xml:space="preserve">Le Système affiche les nouveaux résultats de la recherche sous la barre de recherche ainsi que « More </w:t>
+      </w:r>
+      <w:proofErr w:type="spellStart"/>
+      <w:r>
+        <w:t>results</w:t>
+      </w:r>
+      <w:proofErr w:type="spellEnd"/>
+      <w:r>
+        <w:t>… »</w:t>
       </w:r>
     </w:p>
     <w:p>
@@ -5477,8 +6584,14 @@
         </w:numPr>
         <w:ind w:left="360" w:hanging="180"/>
       </w:pPr>
-      <w:r>
-        <w:t>3d . Si le Système ne trouve aucun résultat lors de la recherche alors :</w:t>
+      <w:proofErr w:type="gramStart"/>
+      <w:r>
+        <w:lastRenderedPageBreak/>
+        <w:t>3d .</w:t>
+      </w:r>
+      <w:proofErr w:type="gramEnd"/>
+      <w:r>
+        <w:t xml:space="preserve"> Si le Système ne trouve aucun résultat lors de la recherche alors :</w:t>
       </w:r>
     </w:p>
     <w:p>
@@ -5490,7 +6603,15 @@
         </w:numPr>
       </w:pPr>
       <w:r>
-        <w:t>Le Système affiche seulement « More results… »</w:t>
+        <w:t xml:space="preserve">Le Système affiche seulement « More </w:t>
+      </w:r>
+      <w:proofErr w:type="spellStart"/>
+      <w:r>
+        <w:t>results</w:t>
+      </w:r>
+      <w:proofErr w:type="spellEnd"/>
+      <w:r>
+        <w:t>… »</w:t>
       </w:r>
     </w:p>
     <w:p>
@@ -5502,7 +6623,15 @@
         </w:numPr>
       </w:pPr>
       <w:r>
-        <w:t>Si l’Utilisateur clique sur « More results… », le Système affiche une page de résultats vide avec un message</w:t>
+        <w:t xml:space="preserve">Si l’Utilisateur clique sur « More </w:t>
+      </w:r>
+      <w:proofErr w:type="spellStart"/>
+      <w:r>
+        <w:t>results</w:t>
+      </w:r>
+      <w:proofErr w:type="spellEnd"/>
+      <w:r>
+        <w:t>… », le Système affiche une page de résultats vide avec un message</w:t>
       </w:r>
       <w:r>
         <w:t xml:space="preserve"> expliquant qu’aucun résultat n’a été trouvé</w:t>
@@ -5517,8 +6646,21 @@
         </w:numPr>
         <w:ind w:left="360" w:hanging="180"/>
       </w:pPr>
-      <w:r>
-        <w:t>3e . Si l’utilisateur clique sur « More results…» alors :</w:t>
+      <w:proofErr w:type="gramStart"/>
+      <w:r>
+        <w:t>3e .</w:t>
+      </w:r>
+      <w:proofErr w:type="gramEnd"/>
+      <w:r>
+        <w:t xml:space="preserve"> Si l’utilisateur clique sur « More </w:t>
+      </w:r>
+      <w:proofErr w:type="spellStart"/>
+      <w:r>
+        <w:t>results</w:t>
+      </w:r>
+      <w:proofErr w:type="spellEnd"/>
+      <w:r>
+        <w:t>…» alors :</w:t>
       </w:r>
     </w:p>
     <w:p>
@@ -5554,8 +6696,13 @@
         </w:numPr>
         <w:ind w:left="360" w:hanging="180"/>
       </w:pPr>
-      <w:r>
-        <w:t>3f . Si l’utilisateur supprime les mots-clefs dans la barre de recherche alors :</w:t>
+      <w:proofErr w:type="gramStart"/>
+      <w:r>
+        <w:t>3f .</w:t>
+      </w:r>
+      <w:proofErr w:type="gramEnd"/>
+      <w:r>
+        <w:t xml:space="preserve"> Si l’utilisateur supprime les mots-clefs dans la barre de recherche alors :</w:t>
       </w:r>
     </w:p>
     <w:p>
@@ -5636,19 +6783,7 @@
           <w:rPr>
             <w:lang w:val="fr-FR"/>
           </w:rPr>
-          <w:t>http://www.mockupscr</w:t>
-        </w:r>
-        <w:r>
-          <w:rPr>
-            <w:lang w:val="fr-FR"/>
-          </w:rPr>
-          <w:t>e</w:t>
-        </w:r>
-        <w:r>
-          <w:rPr>
-            <w:lang w:val="fr-FR"/>
-          </w:rPr>
-          <w:t>ens.com/</w:t>
+          <w:t>http://www.mockupscreens.com/</w:t>
         </w:r>
       </w:hyperlink>
       <w:r>
@@ -5658,11 +6793,17 @@
         <w:t>, http://c2.com/cgi/wiki?GuiPrototypingTools)</w:t>
       </w:r>
       <w:r>
+        <w:rPr>
+          <w:lang w:val="fr-FR"/>
+        </w:rPr>
         <w:t xml:space="preserve"> </w:t>
       </w:r>
       <w:r>
+        <w:rPr>
+          <w:lang w:val="fr-FR"/>
+        </w:rPr>
         <w:pict>
-          <v:shape id="_x0000_i1028" type="#_x0000_t75" style="width:453.75pt;height:293.25pt;mso-position-horizontal-relative:margin;mso-position-vertical-relative:margin">
+          <v:shape id="_x0000_i1027" type="#_x0000_t75" style="width:453.75pt;height:293.25pt;mso-position-horizontal-relative:margin;mso-position-vertical-relative:margin">
             <v:imagedata r:id="rId14" o:title="Home_typing"/>
           </v:shape>
         </w:pict>
@@ -5690,8 +6831,12 @@
         </w:rPr>
       </w:pPr>
       <w:r>
+        <w:rPr>
+          <w:lang w:val="fr-FR"/>
+        </w:rPr>
+        <w:lastRenderedPageBreak/>
         <w:pict>
-          <v:shape id="_x0000_i1029" type="#_x0000_t75" style="width:453pt;height:298.5pt;mso-position-horizontal-relative:margin;mso-position-vertical-relative:margin">
+          <v:shape id="_x0000_i1028" type="#_x0000_t75" style="width:453pt;height:298.5pt;mso-position-horizontal-relative:margin;mso-position-vertical-relative:margin">
             <v:imagedata r:id="rId15" o:title="Home_noresult"/>
           </v:shape>
         </w:pict>
@@ -5846,7 +6991,21 @@
         <w:rPr>
           <w:lang w:val="fr-FR"/>
         </w:rPr>
-        <w:t>qui clique sur « More results… »</w:t>
+        <w:t xml:space="preserve">qui clique sur « More </w:t>
+      </w:r>
+      <w:proofErr w:type="spellStart"/>
+      <w:r>
+        <w:rPr>
+          <w:lang w:val="fr-FR"/>
+        </w:rPr>
+        <w:t>results</w:t>
+      </w:r>
+      <w:proofErr w:type="spellEnd"/>
+      <w:r>
+        <w:rPr>
+          <w:lang w:val="fr-FR"/>
+        </w:rPr>
+        <w:t>… »</w:t>
       </w:r>
       <w:r>
         <w:rPr>
@@ -5900,6 +7059,7 @@
         <w:rPr>
           <w:lang w:val="fr-FR"/>
         </w:rPr>
+        <w:lastRenderedPageBreak/>
         <w:t xml:space="preserve">Préconditions : </w:t>
       </w:r>
     </w:p>
@@ -5914,7 +7074,21 @@
         <w:rPr>
           <w:lang w:val="fr-FR"/>
         </w:rPr>
-        <w:t>L’utilisateur a effectué une recherche et a cliqué sur « More results… »</w:t>
+        <w:t xml:space="preserve">L’utilisateur a effectué une recherche et a cliqué sur « More </w:t>
+      </w:r>
+      <w:proofErr w:type="spellStart"/>
+      <w:r>
+        <w:rPr>
+          <w:lang w:val="fr-FR"/>
+        </w:rPr>
+        <w:t>results</w:t>
+      </w:r>
+      <w:proofErr w:type="spellEnd"/>
+      <w:r>
+        <w:rPr>
+          <w:lang w:val="fr-FR"/>
+        </w:rPr>
+        <w:t>… »</w:t>
       </w:r>
     </w:p>
     <w:p>
@@ -5924,11 +7098,19 @@
           <w:lang w:val="fr-FR"/>
         </w:rPr>
       </w:pPr>
-      <w:r>
-        <w:rPr>
-          <w:lang w:val="fr-FR"/>
-        </w:rPr>
-        <w:t xml:space="preserve">Postconditions (garantie en cas de succès) : </w:t>
+      <w:proofErr w:type="spellStart"/>
+      <w:r>
+        <w:rPr>
+          <w:lang w:val="fr-FR"/>
+        </w:rPr>
+        <w:t>Postconditions</w:t>
+      </w:r>
+      <w:proofErr w:type="spellEnd"/>
+      <w:r>
+        <w:rPr>
+          <w:lang w:val="fr-FR"/>
+        </w:rPr>
+        <w:t xml:space="preserve"> (garantie en cas de succès) : </w:t>
       </w:r>
     </w:p>
     <w:p>
@@ -5982,7 +7164,15 @@
         </w:rPr>
       </w:pPr>
       <w:r>
-        <w:t>Le cas débute lorsque l’Utilisateur clique sur « More results… » après avoir effectué une recherche</w:t>
+        <w:t xml:space="preserve">Le cas débute lorsque l’Utilisateur clique sur « More </w:t>
+      </w:r>
+      <w:proofErr w:type="spellStart"/>
+      <w:r>
+        <w:t>results</w:t>
+      </w:r>
+      <w:proofErr w:type="spellEnd"/>
+      <w:r>
+        <w:t>… » après avoir effectué une recherche</w:t>
       </w:r>
     </w:p>
     <w:p>
@@ -5998,10 +7188,7 @@
         <w:t xml:space="preserve">Le Système </w:t>
       </w:r>
       <w:r>
-        <w:t>{verbe d’action} …</w:t>
-      </w:r>
-      <w:r>
-        <w:t xml:space="preserve"> </w:t>
+        <w:t xml:space="preserve">{verbe d’action} … </w:t>
       </w:r>
       <w:r>
         <w:t>renvoie la page des résultats de la recherche</w:t>
@@ -6043,11 +7230,13 @@
         </w:numPr>
         <w:ind w:left="360" w:hanging="180"/>
       </w:pPr>
-      <w:r>
-        <w:t xml:space="preserve">3a . </w:t>
-      </w:r>
-      <w:r>
-        <w:t xml:space="preserve">Si l’utilisateur </w:t>
+      <w:proofErr w:type="gramStart"/>
+      <w:r>
+        <w:t>3a .</w:t>
+      </w:r>
+      <w:proofErr w:type="gramEnd"/>
+      <w:r>
+        <w:t xml:space="preserve"> Si l’utilisateur </w:t>
       </w:r>
       <w:r>
         <w:t>a effectué une recherche qui conduit à aucun résultat :</w:t>
@@ -6090,8 +7279,11 @@
         </w:rPr>
       </w:pPr>
       <w:r>
+        <w:rPr>
+          <w:lang w:val="fr-FR"/>
+        </w:rPr>
         <w:pict>
-          <v:shape id="_x0000_i1030" type="#_x0000_t75" style="width:453pt;height:295.5pt">
+          <v:shape id="_x0000_i1029" type="#_x0000_t75" style="width:453pt;height:295.5pt">
             <v:imagedata r:id="rId16" o:title="Results"/>
           </v:shape>
         </w:pict>
@@ -6125,8 +7317,12 @@
         </w:rPr>
       </w:pPr>
       <w:r>
+        <w:rPr>
+          <w:lang w:val="fr-FR"/>
+        </w:rPr>
+        <w:lastRenderedPageBreak/>
         <w:pict>
-          <v:shape id="_x0000_i1031" type="#_x0000_t75" style="width:453pt;height:303pt">
+          <v:shape id="_x0000_i1030" type="#_x0000_t75" style="width:453pt;height:303pt">
             <v:imagedata r:id="rId17" o:title="Results_noresult"/>
           </v:shape>
         </w:pict>
@@ -6313,11 +7509,19 @@
           <w:lang w:val="fr-FR"/>
         </w:rPr>
       </w:pPr>
-      <w:r>
-        <w:rPr>
-          <w:lang w:val="fr-FR"/>
-        </w:rPr>
-        <w:t xml:space="preserve">Postconditions (garantie en cas de succès) : </w:t>
+      <w:proofErr w:type="spellStart"/>
+      <w:r>
+        <w:rPr>
+          <w:lang w:val="fr-FR"/>
+        </w:rPr>
+        <w:t>Postconditions</w:t>
+      </w:r>
+      <w:proofErr w:type="spellEnd"/>
+      <w:r>
+        <w:rPr>
+          <w:lang w:val="fr-FR"/>
+        </w:rPr>
+        <w:t xml:space="preserve"> (garantie en cas de succès) : </w:t>
       </w:r>
     </w:p>
     <w:p>
@@ -6345,6 +7549,7 @@
         <w:rPr>
           <w:lang w:val="fr-FR"/>
         </w:rPr>
+        <w:lastRenderedPageBreak/>
         <w:t xml:space="preserve">Scénario nominal : </w:t>
       </w:r>
     </w:p>
@@ -6381,13 +7586,7 @@
         <w:ind w:hanging="888"/>
       </w:pPr>
       <w:r>
-        <w:t xml:space="preserve">Le Système </w:t>
-      </w:r>
-      <w:r>
-        <w:t>{verbe d’action} …</w:t>
-      </w:r>
-      <w:r>
-        <w:t xml:space="preserve"> renvoie la</w:t>
+        <w:t>Le Système {verbe d’action} … renvoie la</w:t>
       </w:r>
       <w:r>
         <w:t xml:space="preserve"> page du package</w:t>
@@ -6415,8 +7614,11 @@
         </w:rPr>
       </w:pPr>
       <w:r>
+        <w:rPr>
+          <w:lang w:val="fr-FR"/>
+        </w:rPr>
         <w:pict>
-          <v:shape id="_x0000_i1032" type="#_x0000_t75" style="width:453pt;height:330.75pt">
+          <v:shape id="_x0000_i1031" type="#_x0000_t75" style="width:453pt;height:330.75pt">
             <v:imagedata r:id="rId18" o:title="Package"/>
           </v:shape>
         </w:pict>
@@ -6445,10 +7647,17 @@
     <w:p>
       <w:pPr>
         <w:pStyle w:val="Corpsdetexte"/>
-      </w:pPr>
-      <w:r>
+        <w:rPr>
+          <w:lang w:val="fr-FR"/>
+        </w:rPr>
+      </w:pPr>
+      <w:r>
+        <w:rPr>
+          <w:lang w:val="fr-FR"/>
+        </w:rPr>
+        <w:lastRenderedPageBreak/>
         <w:pict>
-          <v:shape id="_x0000_i1033" type="#_x0000_t75" style="width:453pt;height:354.75pt">
+          <v:shape id="_x0000_i1032" type="#_x0000_t75" style="width:453pt;height:354.75pt">
             <v:imagedata r:id="rId19" o:title="Package_more"/>
           </v:shape>
         </w:pict>
@@ -6465,19 +7674,7 @@
         <w:rPr>
           <w:lang w:val="fr-FR"/>
         </w:rPr>
-        <w:t>Page du</w:t>
-      </w:r>
-      <w:r>
-        <w:rPr>
-          <w:lang w:val="fr-FR"/>
-        </w:rPr>
-        <w:t xml:space="preserve"> package après avoir cliqu</w:t>
-      </w:r>
-      <w:r>
-        <w:rPr>
-          <w:lang w:val="fr-FR"/>
-        </w:rPr>
-        <w:t>é sur « More » (description étendue)</w:t>
+        <w:t>Page du package après avoir cliqué sur « More » (description étendue)</w:t>
       </w:r>
     </w:p>
     <w:p>
@@ -6637,6 +7834,7 @@
         <w:rPr>
           <w:lang w:val="fr-FR"/>
         </w:rPr>
+        <w:lastRenderedPageBreak/>
         <w:t xml:space="preserve">Préconditions : </w:t>
       </w:r>
     </w:p>
@@ -6668,11 +7866,19 @@
           <w:lang w:val="fr-FR"/>
         </w:rPr>
       </w:pPr>
-      <w:r>
-        <w:rPr>
-          <w:lang w:val="fr-FR"/>
-        </w:rPr>
-        <w:t xml:space="preserve">Postconditions (garantie en cas de succès) : </w:t>
+      <w:proofErr w:type="spellStart"/>
+      <w:r>
+        <w:rPr>
+          <w:lang w:val="fr-FR"/>
+        </w:rPr>
+        <w:t>Postconditions</w:t>
+      </w:r>
+      <w:proofErr w:type="spellEnd"/>
+      <w:r>
+        <w:rPr>
+          <w:lang w:val="fr-FR"/>
+        </w:rPr>
+        <w:t xml:space="preserve"> (garantie en cas de succès) : </w:t>
       </w:r>
     </w:p>
     <w:p>
@@ -6791,8 +7997,11 @@
         </w:rPr>
       </w:pPr>
       <w:r>
+        <w:rPr>
+          <w:lang w:val="fr-FR"/>
+        </w:rPr>
         <w:pict>
-          <v:shape id="_x0000_i1034" type="#_x0000_t75" style="width:453pt;height:332.25pt">
+          <v:shape id="_x0000_i1033" type="#_x0000_t75" style="width:453pt;height:332.25pt">
             <v:imagedata r:id="rId20" o:title="Package_version"/>
           </v:shape>
         </w:pict>
@@ -6864,40 +8073,174 @@
     </w:p>
     <w:p>
       <w:pPr>
-        <w:pStyle w:val="Corpsdetexte"/>
-        <w:rPr>
-          <w:lang w:val="fr-FR"/>
-        </w:rPr>
-      </w:pPr>
-      <w:r>
-        <w:rPr>
-          <w:lang w:val="fr-FR"/>
-        </w:rPr>
+        <w:pStyle w:val="Titre1"/>
+      </w:pPr>
+      <w:r>
         <w:br w:type="page"/>
       </w:r>
-      <w:bookmarkStart w:id="19" w:name="_Toc254870974"/>
-      <w:r>
-        <w:rPr>
-          <w:lang w:val="fr-FR"/>
-        </w:rPr>
-        <w:t>Spécifications non fonctionnelles</w:t>
-      </w:r>
+      <w:bookmarkStart w:id="17" w:name="_Toc254870974"/>
+      <w:r>
+        <w:lastRenderedPageBreak/>
+        <w:t>Spécifications</w:t>
+      </w:r>
+      <w:r>
+        <w:t xml:space="preserve"> non fonctionnelles</w:t>
+      </w:r>
+      <w:bookmarkEnd w:id="17"/>
+    </w:p>
+    <w:p>
+      <w:pPr>
+        <w:pStyle w:val="Titre2"/>
+        <w:rPr>
+          <w:lang w:val="fr-FR"/>
+        </w:rPr>
+      </w:pPr>
+      <w:bookmarkStart w:id="18" w:name="_Toc204692628"/>
+      <w:bookmarkStart w:id="19" w:name="_Toc254870975"/>
+      <w:r>
+        <w:rPr>
+          <w:lang w:val="fr-FR"/>
+        </w:rPr>
+        <w:t>Environnement opérationnel</w:t>
+      </w:r>
+      <w:bookmarkEnd w:id="18"/>
       <w:bookmarkEnd w:id="19"/>
     </w:p>
     <w:p>
       <w:pPr>
+        <w:pStyle w:val="Commentaires"/>
+        <w:rPr>
+          <w:lang w:val="fr-FR"/>
+        </w:rPr>
+      </w:pPr>
+      <w:r>
+        <w:rPr>
+          <w:lang w:val="fr-FR"/>
+        </w:rPr>
+        <w:t>Décrire l’environnement dans lequ</w:t>
+      </w:r>
+      <w:r>
+        <w:rPr>
+          <w:lang w:val="fr-FR"/>
+        </w:rPr>
+        <w:t>el</w:t>
+      </w:r>
+      <w:r>
+        <w:rPr>
+          <w:lang w:val="fr-FR"/>
+        </w:rPr>
+        <w:t xml:space="preserve"> le produit devra fonctionner</w:t>
+      </w:r>
+      <w:r>
+        <w:rPr>
+          <w:lang w:val="fr-FR"/>
+        </w:rPr>
+        <w:t>.</w:t>
+      </w:r>
+    </w:p>
+    <w:p>
+      <w:pPr>
+        <w:pStyle w:val="Commentaires"/>
+        <w:rPr>
+          <w:lang w:val="fr-FR"/>
+        </w:rPr>
+      </w:pPr>
+      <w:r>
+        <w:rPr>
+          <w:lang w:val="fr-FR"/>
+        </w:rPr>
+        <w:t>Pour une application informatique par exemple : le matériel, le système d’exploitation et sa version, la localisation géographique des utilisateurs, les serveurs, les bases de données, etc.</w:t>
+      </w:r>
+    </w:p>
+    <w:p>
+      <w:pPr>
+        <w:pStyle w:val="Commentaires"/>
+        <w:rPr>
+          <w:lang w:val="fr-FR"/>
+        </w:rPr>
+      </w:pPr>
+      <w:r>
+        <w:rPr>
+          <w:lang w:val="fr-FR"/>
+        </w:rPr>
+        <w:t>Lister les autres produits, systèmes, applications informatiques, avec lesquels le produit devra coexister pacifiquement</w:t>
+      </w:r>
+    </w:p>
+    <w:p>
+      <w:pPr>
+        <w:pStyle w:val="Commentaires"/>
+        <w:rPr>
+          <w:lang w:val="fr-FR"/>
+        </w:rPr>
+      </w:pPr>
+    </w:p>
+    <w:p>
+      <w:pPr>
+        <w:pStyle w:val="Commentaires"/>
+        <w:rPr>
+          <w:color w:val="auto"/>
+          <w:lang w:val="fr-FR"/>
+        </w:rPr>
+      </w:pPr>
+      <w:r>
+        <w:rPr>
+          <w:color w:val="auto"/>
+          <w:lang w:val="fr-FR"/>
+        </w:rPr>
+        <w:t>L’équipe utilisera le logiciel Microsoft Visual Studio comme environnement de travail et Windows comme système d’exploitation (versions 7, 8.1 et 10). Le site sera accessible pour des utilisateurs du monde entier.</w:t>
+      </w:r>
+      <w:r>
+        <w:rPr>
+          <w:color w:val="auto"/>
+          <w:lang w:val="fr-FR"/>
+        </w:rPr>
+        <w:t xml:space="preserve"> Nous utiliserons le service Microsoft Azure pour notre base de données.</w:t>
+      </w:r>
+      <w:r>
+        <w:rPr>
+          <w:color w:val="auto"/>
+          <w:lang w:val="fr-FR"/>
+        </w:rPr>
+        <w:t xml:space="preserve"> L’application devra coexister pacifiquement avec </w:t>
+      </w:r>
+      <w:proofErr w:type="spellStart"/>
+      <w:r>
+        <w:rPr>
+          <w:color w:val="auto"/>
+          <w:lang w:val="fr-FR"/>
+        </w:rPr>
+        <w:t>NuGet</w:t>
+      </w:r>
+      <w:proofErr w:type="spellEnd"/>
+      <w:r>
+        <w:rPr>
+          <w:color w:val="auto"/>
+          <w:lang w:val="fr-FR"/>
+        </w:rPr>
+        <w:t>.</w:t>
+      </w:r>
+    </w:p>
+    <w:p>
+      <w:pPr>
+        <w:rPr>
+          <w:lang w:val="fr-FR"/>
+        </w:rPr>
+      </w:pPr>
+    </w:p>
+    <w:p>
+      <w:pPr>
         <w:pStyle w:val="Titre2"/>
         <w:rPr>
           <w:lang w:val="fr-FR"/>
         </w:rPr>
       </w:pPr>
-      <w:bookmarkStart w:id="20" w:name="_Toc204692628"/>
-      <w:bookmarkStart w:id="21" w:name="_Toc254870975"/>
-      <w:r>
-        <w:rPr>
-          <w:lang w:val="fr-FR"/>
-        </w:rPr>
-        <w:t>Environnement opérationnel</w:t>
+      <w:bookmarkStart w:id="20" w:name="_Toc204692629"/>
+      <w:bookmarkStart w:id="21" w:name="_Toc254870976"/>
+      <w:r>
+        <w:rPr>
+          <w:lang w:val="fr-FR"/>
+        </w:rPr>
+        <w:t>Contraintes de conception et d’implémentation</w:t>
       </w:r>
       <w:bookmarkEnd w:id="20"/>
       <w:bookmarkEnd w:id="21"/>
@@ -6905,102 +8248,28 @@
     <w:p>
       <w:pPr>
         <w:pStyle w:val="Commentaires"/>
-      </w:pPr>
-      <w:r>
-        <w:t>Décrire l’environnement dans lequ</w:t>
-      </w:r>
-      <w:r>
-        <w:t>el</w:t>
-      </w:r>
-      <w:r>
-        <w:t xml:space="preserve"> le produit devra fonctionner</w:t>
-      </w:r>
-      <w:r>
-        <w:t>.</w:t>
+        <w:rPr>
+          <w:lang w:val="fr-FR"/>
+        </w:rPr>
+      </w:pPr>
+      <w:r>
+        <w:rPr>
+          <w:lang w:val="fr-FR"/>
+        </w:rPr>
+        <w:t>Décrire tous les facteurs qui vont restreindre la liberté des concepteurs, donner la raison de chaque contrainte</w:t>
       </w:r>
     </w:p>
     <w:p>
       <w:pPr>
         <w:pStyle w:val="Commentaires"/>
-      </w:pPr>
-      <w:r>
-        <w:t>Pour une application informatique par exemple : le matériel, le système d’exploitation et sa version, la localisation géographique des utilisateurs, les serveurs, les bases de données, etc.</w:t>
-      </w:r>
-    </w:p>
-    <w:p>
-      <w:pPr>
-        <w:pStyle w:val="Commentaires"/>
-      </w:pPr>
-      <w:r>
-        <w:t>Lister les autres produits, systèmes, applications informatiques, avec lesquels le produit devra coexister pacifiquement</w:t>
-      </w:r>
-    </w:p>
-    <w:p>
-      <w:pPr>
-        <w:pStyle w:val="Commentaires"/>
-      </w:pPr>
-    </w:p>
-    <w:p>
-      <w:pPr>
-        <w:pStyle w:val="Commentaires"/>
-        <w:rPr>
-          <w:color w:val="auto"/>
-          <w:lang w:val="fr-FR"/>
-        </w:rPr>
-      </w:pPr>
-      <w:r>
-        <w:rPr>
-          <w:color w:val="auto"/>
-          <w:lang w:val="fr-FR"/>
-        </w:rPr>
-        <w:t>L’équipe utilisera le logiciel Microsoft Visual Studio comme environnement de travail et Windows comme système d’exploitation (versions 7, 8.1 et 10)</w:t>
-      </w:r>
-      <w:r>
-        <w:rPr>
-          <w:color w:val="auto"/>
-          <w:lang w:val="fr-FR"/>
-        </w:rPr>
-        <w:t>. Le site sera accessible pour des utilisateurs du monde entier.</w:t>
-      </w:r>
-    </w:p>
-    <w:p>
-      <w:pPr>
-        <w:rPr>
-          <w:lang w:val="fr-FR"/>
-        </w:rPr>
-      </w:pPr>
-    </w:p>
-    <w:p>
-      <w:pPr>
-        <w:pStyle w:val="Titre2"/>
-        <w:rPr>
-          <w:lang w:val="fr-FR"/>
-        </w:rPr>
-      </w:pPr>
-      <w:bookmarkStart w:id="22" w:name="_Toc204692629"/>
-      <w:bookmarkStart w:id="23" w:name="_Toc254870976"/>
-      <w:r>
-        <w:rPr>
-          <w:lang w:val="fr-FR"/>
-        </w:rPr>
-        <w:t>Contraintes de conception et d’implémentation</w:t>
-      </w:r>
-      <w:bookmarkEnd w:id="22"/>
-      <w:bookmarkEnd w:id="23"/>
-    </w:p>
-    <w:p>
-      <w:pPr>
-        <w:pStyle w:val="Commentaires"/>
-      </w:pPr>
-      <w:r>
-        <w:t>Décrire tous les facteurs qui vont restreindre la liberté des concepteurs, donner la raison de chaque contrainte</w:t>
-      </w:r>
-    </w:p>
-    <w:p>
-      <w:pPr>
-        <w:pStyle w:val="Commentaires"/>
-      </w:pPr>
-      <w:r>
+        <w:rPr>
+          <w:lang w:val="fr-FR"/>
+        </w:rPr>
+      </w:pPr>
+      <w:r>
+        <w:rPr>
+          <w:lang w:val="fr-FR"/>
+        </w:rPr>
         <w:t xml:space="preserve">Types de contraintes : </w:t>
       </w:r>
     </w:p>
@@ -7011,8 +8280,14 @@
           <w:ilvl w:val="0"/>
           <w:numId w:val="9"/>
         </w:numPr>
-      </w:pPr>
-      <w:r>
+        <w:rPr>
+          <w:lang w:val="fr-FR"/>
+        </w:rPr>
+      </w:pPr>
+      <w:r>
+        <w:rPr>
+          <w:lang w:val="fr-FR"/>
+        </w:rPr>
         <w:t>Technologies, outils, langages de programmation, bases de données, spécifiques imposées ou interdites</w:t>
       </w:r>
     </w:p>
@@ -7023,8 +8298,14 @@
           <w:ilvl w:val="0"/>
           <w:numId w:val="9"/>
         </w:numPr>
-      </w:pPr>
-      <w:r>
+        <w:rPr>
+          <w:lang w:val="fr-FR"/>
+        </w:rPr>
+      </w:pPr>
+      <w:r>
+        <w:rPr>
+          <w:lang w:val="fr-FR"/>
+        </w:rPr>
         <w:t>Restriction sur la version du système d’exploitation ou du navigateur Web</w:t>
       </w:r>
     </w:p>
@@ -7035,10 +8316,18 @@
           <w:ilvl w:val="0"/>
           <w:numId w:val="9"/>
         </w:numPr>
-      </w:pPr>
-      <w:r>
+        <w:rPr>
+          <w:lang w:val="fr-FR"/>
+        </w:rPr>
+      </w:pPr>
+      <w:r>
+        <w:rPr>
+          <w:lang w:val="fr-FR"/>
+        </w:rPr>
         <w:t>Règles ou conventions imposées dans l’entreprise : structure de la documentation technique destinée à une future maintenance par exemple</w:t>
       </w:r>
+      <w:bookmarkStart w:id="22" w:name="_GoBack"/>
+      <w:bookmarkEnd w:id="22"/>
     </w:p>
     <w:p>
       <w:pPr>
@@ -7047,8 +8336,14 @@
           <w:ilvl w:val="0"/>
           <w:numId w:val="9"/>
         </w:numPr>
-      </w:pPr>
-      <w:r>
+        <w:rPr>
+          <w:lang w:val="fr-FR"/>
+        </w:rPr>
+      </w:pPr>
+      <w:r>
+        <w:rPr>
+          <w:lang w:val="fr-FR"/>
+        </w:rPr>
         <w:t>Compatibilité avec des produits plus anciens</w:t>
       </w:r>
     </w:p>
@@ -7059,8 +8354,14 @@
           <w:ilvl w:val="0"/>
           <w:numId w:val="9"/>
         </w:numPr>
-      </w:pPr>
-      <w:r>
+        <w:rPr>
+          <w:lang w:val="fr-FR"/>
+        </w:rPr>
+      </w:pPr>
+      <w:r>
+        <w:rPr>
+          <w:lang w:val="fr-FR"/>
+        </w:rPr>
         <w:t>Limitations imposées par les règles du métier</w:t>
       </w:r>
     </w:p>
@@ -7071,8 +8372,14 @@
           <w:ilvl w:val="0"/>
           <w:numId w:val="9"/>
         </w:numPr>
-      </w:pPr>
-      <w:r>
+        <w:rPr>
+          <w:lang w:val="fr-FR"/>
+        </w:rPr>
+      </w:pPr>
+      <w:r>
+        <w:rPr>
+          <w:lang w:val="fr-FR"/>
+        </w:rPr>
         <w:t>Limitations liées au matériel disponible : temps de réponse, taille mémoire, vitesse du processeur, taille, poids, matériaux, coûts</w:t>
       </w:r>
     </w:p>
@@ -7083,8 +8390,14 @@
           <w:ilvl w:val="0"/>
           <w:numId w:val="9"/>
         </w:numPr>
-      </w:pPr>
-      <w:r>
+        <w:rPr>
+          <w:lang w:val="fr-FR"/>
+        </w:rPr>
+      </w:pPr>
+      <w:r>
+        <w:rPr>
+          <w:lang w:val="fr-FR"/>
+        </w:rPr>
         <w:t>Conventions liées à l’interface utilisateur, lors d’une extension par exemple</w:t>
       </w:r>
     </w:p>
@@ -7095,11 +8408,20 @@
           <w:ilvl w:val="0"/>
           <w:numId w:val="9"/>
         </w:numPr>
-      </w:pPr>
-      <w:r>
+        <w:rPr>
+          <w:lang w:val="fr-FR"/>
+        </w:rPr>
+      </w:pPr>
+      <w:r>
+        <w:rPr>
+          <w:lang w:val="fr-FR"/>
+        </w:rPr>
         <w:t>Format standards d’échange d</w:t>
       </w:r>
       <w:r>
+        <w:rPr>
+          <w:lang w:val="fr-FR"/>
+        </w:rPr>
         <w:t>’information : XML par exemple</w:t>
       </w:r>
     </w:p>
@@ -7117,66 +8439,84 @@
           <w:lang w:val="fr-FR"/>
         </w:rPr>
       </w:pPr>
-      <w:bookmarkStart w:id="24" w:name="_Toc204692630"/>
-      <w:bookmarkStart w:id="25" w:name="_Toc254870977"/>
+      <w:bookmarkStart w:id="23" w:name="_Toc204692630"/>
+      <w:bookmarkStart w:id="24" w:name="_Toc254870977"/>
       <w:r>
         <w:rPr>
           <w:lang w:val="fr-FR"/>
         </w:rPr>
         <w:t>Documentation utilisateur</w:t>
       </w:r>
+      <w:bookmarkEnd w:id="23"/>
       <w:bookmarkEnd w:id="24"/>
+    </w:p>
+    <w:p>
+      <w:pPr>
+        <w:pStyle w:val="Commentaires"/>
+        <w:rPr>
+          <w:lang w:val="fr-FR"/>
+        </w:rPr>
+      </w:pPr>
+      <w:r>
+        <w:rPr>
+          <w:lang w:val="fr-FR"/>
+        </w:rPr>
+        <w:t>Lister les composants de la documentation à destination des utilisateurs qui sera livrée avec le produit</w:t>
+      </w:r>
+    </w:p>
+    <w:p>
+      <w:pPr>
+        <w:pStyle w:val="Commentaires"/>
+        <w:rPr>
+          <w:lang w:val="fr-FR"/>
+        </w:rPr>
+      </w:pPr>
+      <w:r>
+        <w:rPr>
+          <w:lang w:val="fr-FR"/>
+        </w:rPr>
+        <w:t>Ceci comprend : les manuels utilisateurs, l’aide en ligne et les tutoriaux</w:t>
+      </w:r>
+    </w:p>
+    <w:p>
+      <w:pPr>
+        <w:pStyle w:val="Commentaires"/>
+        <w:rPr>
+          <w:lang w:val="fr-FR"/>
+        </w:rPr>
+      </w:pPr>
+      <w:r>
+        <w:rPr>
+          <w:lang w:val="fr-FR"/>
+        </w:rPr>
+        <w:t>Identifier pour chaque document le format, les standards à respecter, les outils à utiliser</w:t>
+      </w:r>
+    </w:p>
+    <w:p>
+      <w:pPr>
+        <w:pStyle w:val="Corpsdetexte"/>
+        <w:rPr>
+          <w:lang w:val="fr-FR"/>
+        </w:rPr>
+      </w:pPr>
+    </w:p>
+    <w:p>
+      <w:pPr>
+        <w:pStyle w:val="Titre2"/>
+        <w:rPr>
+          <w:lang w:val="fr-FR"/>
+        </w:rPr>
+      </w:pPr>
+      <w:bookmarkStart w:id="25" w:name="_Toc204692645"/>
+      <w:bookmarkStart w:id="26" w:name="_Toc254870980"/>
+      <w:r>
+        <w:rPr>
+          <w:lang w:val="fr-FR"/>
+        </w:rPr>
+        <w:t>Attributs de qualité</w:t>
+      </w:r>
       <w:bookmarkEnd w:id="25"/>
-    </w:p>
-    <w:p>
-      <w:pPr>
-        <w:pStyle w:val="Commentaires"/>
-      </w:pPr>
-      <w:r>
-        <w:t>Lister les composants de la documentation à destination des utilisateurs qui sera livrée avec le produit</w:t>
-      </w:r>
-    </w:p>
-    <w:p>
-      <w:pPr>
-        <w:pStyle w:val="Commentaires"/>
-      </w:pPr>
-      <w:r>
-        <w:t>Ceci comprend : les manuels utilisateurs, l’aide en ligne et les tutoriaux</w:t>
-      </w:r>
-    </w:p>
-    <w:p>
-      <w:pPr>
-        <w:pStyle w:val="Commentaires"/>
-      </w:pPr>
-      <w:r>
-        <w:t>Identifier pour chaque document le format, les standards à respecter, les outils à utiliser</w:t>
-      </w:r>
-    </w:p>
-    <w:p>
-      <w:pPr>
-        <w:pStyle w:val="Corpsdetexte"/>
-        <w:rPr>
-          <w:lang w:val="fr-FR"/>
-        </w:rPr>
-      </w:pPr>
-    </w:p>
-    <w:p>
-      <w:pPr>
-        <w:pStyle w:val="Titre2"/>
-        <w:rPr>
-          <w:lang w:val="fr-FR"/>
-        </w:rPr>
-      </w:pPr>
-      <w:bookmarkStart w:id="26" w:name="_Toc204692645"/>
-      <w:bookmarkStart w:id="27" w:name="_Toc254870980"/>
-      <w:r>
-        <w:rPr>
-          <w:lang w:val="fr-FR"/>
-        </w:rPr>
-        <w:t>Attributs de qualité</w:t>
-      </w:r>
       <w:bookmarkEnd w:id="26"/>
-      <w:bookmarkEnd w:id="27"/>
       <w:r>
         <w:rPr>
           <w:lang w:val="fr-FR"/>
@@ -7262,6 +8602,7 @@
           <w:sz w:val="20"/>
           <w:lang w:val="fr-FR"/>
         </w:rPr>
+        <w:lastRenderedPageBreak/>
         <w:t>P</w:t>
       </w:r>
       <w:r>
@@ -7439,7 +8780,27 @@
           <w:sz w:val="20"/>
           <w:lang w:val="fr-FR"/>
         </w:rPr>
-        <w:t>Robustesse : tolérance aux fautes (Tankness en argot de développeur US)</w:t>
+        <w:t>Robustesse : tolérance aux fautes (</w:t>
+      </w:r>
+      <w:proofErr w:type="spellStart"/>
+      <w:r>
+        <w:rPr>
+          <w:iCs/>
+          <w:color w:val="0000FF"/>
+          <w:sz w:val="20"/>
+          <w:lang w:val="fr-FR"/>
+        </w:rPr>
+        <w:t>Tankness</w:t>
+      </w:r>
+      <w:proofErr w:type="spellEnd"/>
+      <w:r>
+        <w:rPr>
+          <w:iCs/>
+          <w:color w:val="0000FF"/>
+          <w:sz w:val="20"/>
+          <w:lang w:val="fr-FR"/>
+        </w:rPr>
+        <w:t xml:space="preserve"> en argot de développeur US)</w:t>
       </w:r>
     </w:p>
     <w:p>
@@ -7496,16 +8857,7 @@
           <w:sz w:val="20"/>
           <w:lang w:val="fr-FR"/>
         </w:rPr>
-        <w:t xml:space="preserve">Sécurité : </w:t>
-      </w:r>
-      <w:r>
-        <w:rPr>
-          <w:iCs/>
-          <w:color w:val="0000FF"/>
-          <w:sz w:val="20"/>
-          <w:lang w:val="fr-FR"/>
-        </w:rPr>
-        <w:t>toute exigence concernant la sécurité, l’intégrité, le respect de la vie privée. Considérer le produit, l’usage du produit, les données que le produit utilise ou crée</w:t>
+        <w:t>Sécurité : toute exigence concernant la sécurité, l’intégrité, le respect de la vie privée. Considérer le produit, l’usage du produit, les données que le produit utilise ou crée</w:t>
       </w:r>
       <w:r>
         <w:rPr>
@@ -7598,6 +8950,7 @@
           <w:lang w:val="fr-FR"/>
         </w:rPr>
       </w:pPr>
+      <w:proofErr w:type="spellStart"/>
       <w:r>
         <w:rPr>
           <w:iCs/>
@@ -7605,7 +8958,17 @@
           <w:sz w:val="20"/>
           <w:lang w:val="fr-FR"/>
         </w:rPr>
-        <w:t>Ré-utilisabilité : notion de composant</w:t>
+        <w:t>Ré-utilisabilité</w:t>
+      </w:r>
+      <w:proofErr w:type="spellEnd"/>
+      <w:r>
+        <w:rPr>
+          <w:iCs/>
+          <w:color w:val="0000FF"/>
+          <w:sz w:val="20"/>
+          <w:lang w:val="fr-FR"/>
+        </w:rPr>
+        <w:t> : notion de composant</w:t>
       </w:r>
     </w:p>
     <w:p>
@@ -7685,19 +9048,7 @@
         <w:rPr>
           <w:noProof/>
         </w:rPr>
-        <w:t>specification</w:t>
-      </w:r>
-      <w:r>
-        <w:rPr>
-          <w:noProof/>
-        </w:rPr>
-        <w:t>s</w:t>
-      </w:r>
-      <w:r>
-        <w:rPr>
-          <w:noProof/>
-        </w:rPr>
-        <w:t>-IL.doc</w:t>
+        <w:t>specifications-IL.doc</w:t>
       </w:r>
     </w:fldSimple>
     <w:r>
@@ -7824,18 +9175,12 @@
       <w:tblLook w:val="0000" w:firstRow="0" w:lastRow="0" w:firstColumn="0" w:lastColumn="0" w:noHBand="0" w:noVBand="0"/>
     </w:tblPr>
     <w:tblGrid>
-      <w:gridCol w:w="2098"/>
-      <w:gridCol w:w="2355"/>
-      <w:gridCol w:w="2337"/>
-      <w:gridCol w:w="2640"/>
+      <w:gridCol w:w="2090"/>
+      <w:gridCol w:w="2356"/>
+      <w:gridCol w:w="2341"/>
+      <w:gridCol w:w="2643"/>
     </w:tblGrid>
     <w:tr>
-      <w:tblPrEx>
-        <w:tblCellMar>
-          <w:top w:w="0" w:type="dxa"/>
-          <w:bottom w:w="0" w:type="dxa"/>
-        </w:tblCellMar>
-      </w:tblPrEx>
       <w:trPr>
         <w:cantSplit/>
         <w:trHeight w:val="363"/>
@@ -7876,7 +9221,7 @@
                 <v:path o:extrusionok="f" gradientshapeok="t" o:connecttype="rect"/>
                 <o:lock v:ext="edit" aspectratio="t"/>
               </v:shapetype>
-              <v:shape id="Image 1" o:spid="_x0000_i1026" type="#_x0000_t75" alt="https://encrypted-tbn2.gstatic.com/images?q=tbn:ANd9GcSX1Yxc-XxfVUUYVYKrqJx3JSXIM4jzM5vWnIm1YpWlqNJ0VKQFGQ" style="width:97.5pt;height:20.25pt;visibility:visible;mso-position-vertical:top">
+              <v:shape id="Image 1" o:spid="_x0000_i1034" type="#_x0000_t75" alt="https://encrypted-tbn2.gstatic.com/images?q=tbn:ANd9GcSX1Yxc-XxfVUUYVYKrqJx3JSXIM4jzM5vWnIm1YpWlqNJ0VKQFGQ" style="width:97.5pt;height:20.25pt;visibility:visible;mso-position-vertical:top">
                 <v:imagedata r:id="rId1" o:title="ANd9GcSX1Yxc-XxfVUUYVYKrqJx3JSXIM4jzM5vWnIm1YpWlqNJ0VKQFGQ"/>
               </v:shape>
             </w:pict>
@@ -7894,11 +9239,23 @@
             <w:pStyle w:val="En-tte"/>
             <w:jc w:val="center"/>
           </w:pPr>
-          <w:fldSimple w:instr=" DOCPROPERTY  Promotion  \* MERGEFORMAT ">
-            <w:r>
-              <w:t>SaisirVotrePromotion</w:t>
-            </w:r>
-          </w:fldSimple>
+          <w:r>
+            <w:fldChar w:fldCharType="begin"/>
+          </w:r>
+          <w:r>
+            <w:instrText xml:space="preserve"> DOCPROPERTY  Promotion  \* MERGEFORMAT </w:instrText>
+          </w:r>
+          <w:r>
+            <w:fldChar w:fldCharType="separate"/>
+          </w:r>
+          <w:proofErr w:type="spellStart"/>
+          <w:r>
+            <w:t>SaisirVotrePromotion</w:t>
+          </w:r>
+          <w:proofErr w:type="spellEnd"/>
+          <w:r>
+            <w:fldChar w:fldCharType="end"/>
+          </w:r>
         </w:p>
       </w:tc>
       <w:tc>
@@ -7911,14 +9268,37 @@
             <w:pStyle w:val="En-tte"/>
             <w:jc w:val="center"/>
           </w:pPr>
+          <w:proofErr w:type="spellStart"/>
           <w:r>
-            <w:t xml:space="preserve">Projet </w:t>
+            <w:t>Projet</w:t>
           </w:r>
-          <w:fldSimple w:instr=" DOCPROPERTY  Subject  \* MERGEFORMAT ">
-            <w:r>
-              <w:t>[nom du projet]</w:t>
-            </w:r>
-          </w:fldSimple>
+          <w:proofErr w:type="spellEnd"/>
+          <w:r>
+            <w:t xml:space="preserve"> </w:t>
+          </w:r>
+          <w:r>
+            <w:fldChar w:fldCharType="begin"/>
+          </w:r>
+          <w:r>
+            <w:instrText xml:space="preserve"> DOCPROPERTY  Subject  \* MERGEFORMAT </w:instrText>
+          </w:r>
+          <w:r>
+            <w:fldChar w:fldCharType="separate"/>
+          </w:r>
+          <w:r>
+            <w:t xml:space="preserve">[nom du </w:t>
+          </w:r>
+          <w:proofErr w:type="spellStart"/>
+          <w:r>
+            <w:t>projet</w:t>
+          </w:r>
+          <w:proofErr w:type="spellEnd"/>
+          <w:r>
+            <w:t>]</w:t>
+          </w:r>
+          <w:r>
+            <w:fldChar w:fldCharType="end"/>
+          </w:r>
         </w:p>
       </w:tc>
       <w:tc>
@@ -7934,21 +9314,27 @@
             </w:tabs>
             <w:jc w:val="center"/>
           </w:pPr>
-          <w:fldSimple w:instr=" DOCPROPERTY  Title  \* MERGEFORMAT ">
-            <w:r>
-              <w:t>Spécifications</w:t>
-            </w:r>
-          </w:fldSimple>
+          <w:r>
+            <w:fldChar w:fldCharType="begin"/>
+          </w:r>
+          <w:r>
+            <w:instrText xml:space="preserve"> DOCPROPERTY  Title  \* MERGEFORMAT </w:instrText>
+          </w:r>
+          <w:r>
+            <w:fldChar w:fldCharType="separate"/>
+          </w:r>
+          <w:proofErr w:type="spellStart"/>
+          <w:r>
+            <w:t>Spécifications</w:t>
+          </w:r>
+          <w:proofErr w:type="spellEnd"/>
+          <w:r>
+            <w:fldChar w:fldCharType="end"/>
+          </w:r>
         </w:p>
       </w:tc>
     </w:tr>
     <w:tr>
-      <w:tblPrEx>
-        <w:tblCellMar>
-          <w:top w:w="0" w:type="dxa"/>
-          <w:bottom w:w="0" w:type="dxa"/>
-        </w:tblCellMar>
-      </w:tblPrEx>
       <w:trPr>
         <w:cantSplit/>
         <w:trHeight w:val="317"/>
@@ -8555,7 +9941,7 @@
     <w:nsid w:val="2DE9112F"/>
     <w:multiLevelType w:val="hybridMultilevel"/>
     <w:tmpl w:val="E1984384"/>
-    <w:lvl w:ilvl="0">
+    <w:lvl w:ilvl="0" w:tplc="7F2ADE06">
       <w:start w:val="1"/>
       <w:numFmt w:val="bullet"/>
       <w:lvlText w:val=""/>
@@ -8567,7 +9953,7 @@
         <w:rFonts w:ascii="Symbol" w:hAnsi="Symbol" w:hint="default"/>
       </w:rPr>
     </w:lvl>
-    <w:lvl w:ilvl="1" w:tentative="1">
+    <w:lvl w:ilvl="1" w:tplc="13F643A6" w:tentative="1">
       <w:start w:val="1"/>
       <w:numFmt w:val="bullet"/>
       <w:lvlText w:val="o"/>
@@ -8579,7 +9965,7 @@
         <w:rFonts w:ascii="Courier New" w:hAnsi="Courier New" w:cs="Courier New" w:hint="default"/>
       </w:rPr>
     </w:lvl>
-    <w:lvl w:ilvl="2" w:tentative="1">
+    <w:lvl w:ilvl="2" w:tplc="BEC4DF26" w:tentative="1">
       <w:start w:val="1"/>
       <w:numFmt w:val="bullet"/>
       <w:lvlText w:val=""/>
@@ -8591,7 +9977,7 @@
         <w:rFonts w:ascii="Wingdings" w:hAnsi="Wingdings" w:hint="default"/>
       </w:rPr>
     </w:lvl>
-    <w:lvl w:ilvl="3" w:tentative="1">
+    <w:lvl w:ilvl="3" w:tplc="6D0AB986" w:tentative="1">
       <w:start w:val="1"/>
       <w:numFmt w:val="bullet"/>
       <w:lvlText w:val=""/>
@@ -8603,7 +9989,7 @@
         <w:rFonts w:ascii="Symbol" w:hAnsi="Symbol" w:hint="default"/>
       </w:rPr>
     </w:lvl>
-    <w:lvl w:ilvl="4" w:tentative="1">
+    <w:lvl w:ilvl="4" w:tplc="DA6CDFBC" w:tentative="1">
       <w:start w:val="1"/>
       <w:numFmt w:val="bullet"/>
       <w:lvlText w:val="o"/>
@@ -8615,7 +10001,7 @@
         <w:rFonts w:ascii="Courier New" w:hAnsi="Courier New" w:cs="Courier New" w:hint="default"/>
       </w:rPr>
     </w:lvl>
-    <w:lvl w:ilvl="5" w:tentative="1">
+    <w:lvl w:ilvl="5" w:tplc="E1041564" w:tentative="1">
       <w:start w:val="1"/>
       <w:numFmt w:val="bullet"/>
       <w:lvlText w:val=""/>
@@ -8627,7 +10013,7 @@
         <w:rFonts w:ascii="Wingdings" w:hAnsi="Wingdings" w:hint="default"/>
       </w:rPr>
     </w:lvl>
-    <w:lvl w:ilvl="6" w:tentative="1">
+    <w:lvl w:ilvl="6" w:tplc="EF1E1C3C" w:tentative="1">
       <w:start w:val="1"/>
       <w:numFmt w:val="bullet"/>
       <w:lvlText w:val=""/>
@@ -8639,7 +10025,7 @@
         <w:rFonts w:ascii="Symbol" w:hAnsi="Symbol" w:hint="default"/>
       </w:rPr>
     </w:lvl>
-    <w:lvl w:ilvl="7" w:tentative="1">
+    <w:lvl w:ilvl="7" w:tplc="8DFC9F44" w:tentative="1">
       <w:start w:val="1"/>
       <w:numFmt w:val="bullet"/>
       <w:lvlText w:val="o"/>
@@ -8651,7 +10037,7 @@
         <w:rFonts w:ascii="Courier New" w:hAnsi="Courier New" w:cs="Courier New" w:hint="default"/>
       </w:rPr>
     </w:lvl>
-    <w:lvl w:ilvl="8" w:tentative="1">
+    <w:lvl w:ilvl="8" w:tplc="9EA483CE" w:tentative="1">
       <w:start w:val="1"/>
       <w:numFmt w:val="bullet"/>
       <w:lvlText w:val=""/>
@@ -9524,6 +10910,50 @@
     <w:lsdException w:name="Subtitle" w:uiPriority="11" w:qFormat="1"/>
     <w:lsdException w:name="Strong" w:uiPriority="22" w:qFormat="1"/>
     <w:lsdException w:name="Emphasis" w:uiPriority="20" w:qFormat="1"/>
+    <w:lsdException w:name="Normal Table" w:semiHidden="1" w:unhideWhenUsed="1"/>
+    <w:lsdException w:name="Table Simple 1" w:semiHidden="1" w:unhideWhenUsed="1"/>
+    <w:lsdException w:name="Table Simple 2" w:semiHidden="1" w:unhideWhenUsed="1"/>
+    <w:lsdException w:name="Table Simple 3" w:semiHidden="1" w:unhideWhenUsed="1"/>
+    <w:lsdException w:name="Table Classic 1" w:semiHidden="1" w:unhideWhenUsed="1"/>
+    <w:lsdException w:name="Table Classic 2" w:semiHidden="1" w:unhideWhenUsed="1"/>
+    <w:lsdException w:name="Table Classic 3" w:semiHidden="1" w:unhideWhenUsed="1"/>
+    <w:lsdException w:name="Table Classic 4" w:semiHidden="1" w:unhideWhenUsed="1"/>
+    <w:lsdException w:name="Table Colorful 1" w:semiHidden="1" w:unhideWhenUsed="1"/>
+    <w:lsdException w:name="Table Colorful 2" w:semiHidden="1" w:unhideWhenUsed="1"/>
+    <w:lsdException w:name="Table Colorful 3" w:semiHidden="1" w:unhideWhenUsed="1"/>
+    <w:lsdException w:name="Table Columns 1" w:semiHidden="1" w:unhideWhenUsed="1"/>
+    <w:lsdException w:name="Table Columns 2" w:semiHidden="1" w:unhideWhenUsed="1"/>
+    <w:lsdException w:name="Table Columns 3" w:semiHidden="1" w:unhideWhenUsed="1"/>
+    <w:lsdException w:name="Table Columns 4" w:semiHidden="1" w:unhideWhenUsed="1"/>
+    <w:lsdException w:name="Table Columns 5" w:semiHidden="1" w:unhideWhenUsed="1"/>
+    <w:lsdException w:name="Table Grid 1" w:semiHidden="1" w:unhideWhenUsed="1"/>
+    <w:lsdException w:name="Table Grid 2" w:semiHidden="1" w:unhideWhenUsed="1"/>
+    <w:lsdException w:name="Table Grid 3" w:semiHidden="1" w:unhideWhenUsed="1"/>
+    <w:lsdException w:name="Table Grid 4" w:semiHidden="1" w:unhideWhenUsed="1"/>
+    <w:lsdException w:name="Table Grid 5" w:semiHidden="1" w:unhideWhenUsed="1"/>
+    <w:lsdException w:name="Table Grid 6" w:semiHidden="1" w:unhideWhenUsed="1"/>
+    <w:lsdException w:name="Table Grid 7" w:semiHidden="1" w:unhideWhenUsed="1"/>
+    <w:lsdException w:name="Table Grid 8" w:semiHidden="1" w:unhideWhenUsed="1"/>
+    <w:lsdException w:name="Table List 1" w:semiHidden="1" w:unhideWhenUsed="1"/>
+    <w:lsdException w:name="Table List 2" w:semiHidden="1" w:unhideWhenUsed="1"/>
+    <w:lsdException w:name="Table List 3" w:semiHidden="1" w:unhideWhenUsed="1"/>
+    <w:lsdException w:name="Table List 4" w:semiHidden="1" w:unhideWhenUsed="1"/>
+    <w:lsdException w:name="Table List 5" w:semiHidden="1" w:unhideWhenUsed="1"/>
+    <w:lsdException w:name="Table List 6" w:semiHidden="1" w:unhideWhenUsed="1"/>
+    <w:lsdException w:name="Table List 7" w:semiHidden="1" w:unhideWhenUsed="1"/>
+    <w:lsdException w:name="Table List 8" w:semiHidden="1" w:unhideWhenUsed="1"/>
+    <w:lsdException w:name="Table 3D effects 1" w:semiHidden="1" w:unhideWhenUsed="1"/>
+    <w:lsdException w:name="Table 3D effects 2" w:semiHidden="1" w:unhideWhenUsed="1"/>
+    <w:lsdException w:name="Table 3D effects 3" w:semiHidden="1" w:unhideWhenUsed="1"/>
+    <w:lsdException w:name="Table Contemporary" w:semiHidden="1" w:unhideWhenUsed="1"/>
+    <w:lsdException w:name="Table Elegant" w:semiHidden="1" w:unhideWhenUsed="1"/>
+    <w:lsdException w:name="Table Professional" w:semiHidden="1" w:unhideWhenUsed="1"/>
+    <w:lsdException w:name="Table Subtle 1" w:semiHidden="1" w:unhideWhenUsed="1"/>
+    <w:lsdException w:name="Table Subtle 2" w:semiHidden="1" w:unhideWhenUsed="1"/>
+    <w:lsdException w:name="Table Web 1" w:semiHidden="1" w:unhideWhenUsed="1"/>
+    <w:lsdException w:name="Table Web 2" w:semiHidden="1" w:unhideWhenUsed="1"/>
+    <w:lsdException w:name="Table Web 3" w:semiHidden="1" w:unhideWhenUsed="1"/>
+    <w:lsdException w:name="Table Theme" w:semiHidden="1" w:unhideWhenUsed="1"/>
     <w:lsdException w:name="Placeholder Text" w:semiHidden="1" w:uiPriority="99"/>
     <w:lsdException w:name="No Spacing" w:uiPriority="1" w:qFormat="1"/>
     <w:lsdException w:name="Light Shading" w:uiPriority="60"/>
@@ -9986,11 +11416,14 @@
   </w:style>
   <w:style w:type="character" w:default="1" w:styleId="Policepardfaut">
     <w:name w:val="Default Paragraph Font"/>
-    <w:semiHidden/>
+    <w:uiPriority w:val="1"/>
+    <w:unhideWhenUsed/>
   </w:style>
   <w:style w:type="table" w:default="1" w:styleId="TableauNormal">
     <w:name w:val="Normal Table"/>
+    <w:uiPriority w:val="99"/>
     <w:semiHidden/>
+    <w:unhideWhenUsed/>
     <w:tblPr>
       <w:tblInd w:w="0" w:type="dxa"/>
       <w:tblCellMar>
@@ -10003,7 +11436,9 @@
   </w:style>
   <w:style w:type="numbering" w:default="1" w:styleId="Aucuneliste">
     <w:name w:val="No List"/>
+    <w:uiPriority w:val="99"/>
     <w:semiHidden/>
+    <w:unhideWhenUsed/>
   </w:style>
   <w:style w:type="paragraph" w:styleId="En-tte">
     <w:name w:val="header"/>
@@ -11259,7 +12694,7 @@
 </file>
 
 <file path=customXml/itemProps1.xml><?xml version="1.0" encoding="utf-8"?>
-<ds:datastoreItem xmlns:ds="http://schemas.openxmlformats.org/officeDocument/2006/customXml" ds:itemID="{05AE1CEF-2685-4750-AB2E-25D992286B7B}">
+<ds:datastoreItem xmlns:ds="http://schemas.openxmlformats.org/officeDocument/2006/customXml" ds:itemID="{81AB7DB6-1795-4C7E-8F8F-3D830B9C7E03}">
   <ds:schemaRefs>
     <ds:schemaRef ds:uri="http://schemas.openxmlformats.org/officeDocument/2006/bibliography"/>
   </ds:schemaRefs>

</xml_diff>